<commit_message>
Some cleaning. Nearly finished.
</commit_message>
<xml_diff>
--- a/Rapport.docx
+++ b/Rapport.docx
@@ -88,20 +88,6 @@
     </w:p>
     <w:p>
       <w:pPr>
-        <w:rPr>
-          <w:lang w:val="fr-FR"/>
-        </w:rPr>
-      </w:pPr>
-    </w:p>
-    <w:p>
-      <w:pPr>
-        <w:rPr>
-          <w:lang w:val="fr-FR"/>
-        </w:rPr>
-      </w:pPr>
-    </w:p>
-    <w:p>
-      <w:pPr>
         <w:pStyle w:val="Titre"/>
         <w:rPr>
           <w:lang w:val="fr-FR"/>
@@ -127,13 +113,6 @@
         </w:rPr>
         <w:t>Programmation générique</w:t>
       </w:r>
-    </w:p>
-    <w:p>
-      <w:pPr>
-        <w:rPr>
-          <w:lang w:val="fr-FR"/>
-        </w:rPr>
-      </w:pPr>
     </w:p>
     <w:p>
       <w:pPr>
@@ -345,7 +324,19 @@
         <w:rPr>
           <w:lang w:val="fr-FR"/>
         </w:rPr>
-        <w:t xml:space="preserve"> séparément. Le fichier « tests.h » contient un ensemble de fonct</w:t>
+        <w:t xml:space="preserve"> séparément</w:t>
+      </w:r>
+      <w:r>
+        <w:rPr>
+          <w:lang w:val="fr-FR"/>
+        </w:rPr>
+        <w:t xml:space="preserve"> et présente les résultats du test associé</w:t>
+      </w:r>
+      <w:r>
+        <w:rPr>
+          <w:lang w:val="fr-FR"/>
+        </w:rPr>
+        <w:t>. Le fichier « tests.h » contient un ensemble de fonct</w:t>
       </w:r>
       <w:r>
         <w:rPr>
@@ -375,7 +366,19 @@
         <w:rPr>
           <w:lang w:val="fr-FR"/>
         </w:rPr>
-        <w:t>Les fichiers Makefile : ils permettent de compiler les tests ainsi que la librairie.</w:t>
+        <w:t>Les fichiers Makefile : ils permettent de compiler les tests ainsi que la librairie</w:t>
+      </w:r>
+      <w:r>
+        <w:rPr>
+          <w:lang w:val="fr-FR"/>
+        </w:rPr>
+        <w:t xml:space="preserve"> (dans sa version distribuable sous forme d’une librairie statique .lib ou d’une librairie dynamique .so)</w:t>
+      </w:r>
+      <w:r>
+        <w:rPr>
+          <w:lang w:val="fr-FR"/>
+        </w:rPr>
+        <w:t>.</w:t>
       </w:r>
     </w:p>
     <w:p>
@@ -396,34 +399,34 @@
         <w:rPr>
           <w:lang w:val="fr-FR"/>
         </w:rPr>
+        <w:t>Démarche</w:t>
+      </w:r>
+    </w:p>
+    <w:p>
+      <w:pPr>
+        <w:pStyle w:val="Titre2"/>
+        <w:rPr>
+          <w:lang w:val="fr-FR"/>
+        </w:rPr>
+      </w:pPr>
+      <w:r>
+        <w:rPr>
+          <w:lang w:val="fr-FR"/>
+        </w:rPr>
+        <w:t>Premiers pas</w:t>
+      </w:r>
+    </w:p>
+    <w:p>
+      <w:pPr>
+        <w:rPr>
+          <w:lang w:val="fr-FR"/>
+        </w:rPr>
+      </w:pPr>
+      <w:r>
+        <w:rPr>
+          <w:lang w:val="fr-FR"/>
+        </w:rPr>
         <w:lastRenderedPageBreak/>
-        <w:t>Démarche</w:t>
-      </w:r>
-    </w:p>
-    <w:p>
-      <w:pPr>
-        <w:pStyle w:val="Titre2"/>
-        <w:rPr>
-          <w:lang w:val="fr-FR"/>
-        </w:rPr>
-      </w:pPr>
-      <w:r>
-        <w:rPr>
-          <w:lang w:val="fr-FR"/>
-        </w:rPr>
-        <w:t>Premiers pas</w:t>
-      </w:r>
-    </w:p>
-    <w:p>
-      <w:pPr>
-        <w:rPr>
-          <w:lang w:val="fr-FR"/>
-        </w:rPr>
-      </w:pPr>
-      <w:r>
-        <w:rPr>
-          <w:lang w:val="fr-FR"/>
-        </w:rPr>
         <w:t>Un tableau multidimensionnel au sens large du terme peut prendre diverses formes</w:t>
       </w:r>
       <w:r>
@@ -787,7 +790,49 @@
         <w:rPr>
           <w:lang w:val="fr-FR"/>
         </w:rPr>
-        <w:t xml:space="preserve"> De la même manière que pour le traits, la fonction « begin » a été spécialisée pour les tableaux natifs, les pointeurs et les conteneurs de la STL. Néanmoins, la fonction « end » n’a été spécialisée que pour les conteneurs de la STL, la récupération du nombre d’éléments présents dans un tableau natif et dans un espace mémoire pointé ne pouvant être effectué.</w:t>
+        <w:t xml:space="preserve"> De la même manière que pour le traits, la fonction « begin » a été spécialisée pour les tableaux natifs, les pointeurs et les conteneurs de la STL. Néanmoins, la fonction « end » n’a été spécialisée que pour les conteneurs de la STL</w:t>
+      </w:r>
+      <w:r>
+        <w:rPr>
+          <w:lang w:val="fr-FR"/>
+        </w:rPr>
+        <w:t xml:space="preserve">. En effet, </w:t>
+      </w:r>
+      <w:r>
+        <w:rPr>
+          <w:lang w:val="fr-FR"/>
+        </w:rPr>
+        <w:t xml:space="preserve">la récupération du nombre d’éléments présents dans un tableau natif et dans un espace mémoire pointé ne </w:t>
+      </w:r>
+      <w:r>
+        <w:rPr>
+          <w:lang w:val="fr-FR"/>
+        </w:rPr>
+        <w:t>peut</w:t>
+      </w:r>
+      <w:r>
+        <w:rPr>
+          <w:lang w:val="fr-FR"/>
+        </w:rPr>
+        <w:t xml:space="preserve"> être effectué</w:t>
+      </w:r>
+      <w:r>
+        <w:rPr>
+          <w:lang w:val="fr-FR"/>
+        </w:rPr>
+        <w:t>e</w:t>
+      </w:r>
+      <w:r>
+        <w:rPr>
+          <w:lang w:val="fr-FR"/>
+        </w:rPr>
+        <w:t>.</w:t>
+      </w:r>
+      <w:r>
+        <w:rPr>
+          <w:lang w:val="fr-FR"/>
+        </w:rPr>
+        <w:t xml:space="preserve"> La prise en charge des pointeurs et des tableaux natifs devra donc faire l’objet d’un traitement spécial, en passant par exemple par un emballage dans une classe permettant leur gestion (comme nous le verront plus bas).</w:t>
       </w:r>
     </w:p>
     <w:p>
@@ -840,7 +885,6 @@
         <w:rPr>
           <w:lang w:val="fr-FR"/>
         </w:rPr>
-        <w:lastRenderedPageBreak/>
         <w:t>La librairie permet de gérer tout type de conteneurs en les apparentant à des range. Pour intégrer un nouveau conteneur au sein de la librairie, il faut procéder en trois étapes simples :</w:t>
       </w:r>
     </w:p>
@@ -859,6 +903,7 @@
         <w:rPr>
           <w:lang w:val="fr-FR"/>
         </w:rPr>
+        <w:lastRenderedPageBreak/>
         <w:t>Spécialisation du traits pour le type utilisateur à gérer.</w:t>
       </w:r>
     </w:p>
@@ -946,13 +991,55 @@
         <w:rPr>
           <w:lang w:val="fr-FR"/>
         </w:rPr>
-        <w:t>Si une extension venait à manquer pour un conteneur utilisateur, le code mis en place prévient l’utilisateur par le biais d’une static_assert</w:t>
-      </w:r>
-      <w:r>
-        <w:rPr>
-          <w:lang w:val="fr-FR"/>
-        </w:rPr>
-        <w:t xml:space="preserve"> propre liée à un commentaire d’explications lui expliquant son erreur.</w:t>
+        <w:t>Si un utilisateur de la librairie venait à oublier de renseigner un de ces 3 points d’extension</w:t>
+      </w:r>
+      <w:r>
+        <w:rPr>
+          <w:lang w:val="fr-FR"/>
+        </w:rPr>
+        <w:t xml:space="preserve">, le code mis en place </w:t>
+      </w:r>
+      <w:r>
+        <w:rPr>
+          <w:lang w:val="fr-FR"/>
+        </w:rPr>
+        <w:t xml:space="preserve">le </w:t>
+      </w:r>
+      <w:r>
+        <w:rPr>
+          <w:lang w:val="fr-FR"/>
+        </w:rPr>
+        <w:t>prévien</w:t>
+      </w:r>
+      <w:r>
+        <w:rPr>
+          <w:lang w:val="fr-FR"/>
+        </w:rPr>
+        <w:t>dra</w:t>
+      </w:r>
+      <w:r>
+        <w:rPr>
+          <w:lang w:val="fr-FR"/>
+        </w:rPr>
+        <w:t xml:space="preserve"> par le biais d’une static_assert</w:t>
+      </w:r>
+      <w:r>
+        <w:rPr>
+          <w:lang w:val="fr-FR"/>
+        </w:rPr>
+        <w:t xml:space="preserve"> liée à un commentaire d’explications lui expliquant son </w:t>
+      </w:r>
+      <w:r>
+        <w:rPr>
+          <w:lang w:val="fr-FR"/>
+        </w:rPr>
+        <w:t>oubli</w:t>
+      </w:r>
+      <w:r>
+        <w:rPr>
+          <w:lang w:val="fr-FR"/>
+        </w:rPr>
+        <w:t>.</w:t>
       </w:r>
     </w:p>
     <w:p>
@@ -998,20 +1085,1122 @@
         <w:rPr>
           <w:lang w:val="fr-FR"/>
         </w:rPr>
-        <w:t>il est impossible de connaitre le type de base manipulé par le tableau multidimensionnel. Pour résoudre ces problèmes, nous avons introduit un second traits disponible dans le fichier « traitsBaseType.h ».</w:t>
-      </w:r>
-    </w:p>
-    <w:p>
-      <w:pPr>
-        <w:rPr>
-          <w:lang w:val="fr-FR"/>
-        </w:rPr>
-      </w:pPr>
-      <w:r>
-        <w:rPr>
-          <w:lang w:val="fr-FR"/>
-        </w:rPr>
-        <w:t>Ce nouveau traits apporte donc la possibilité d’inspecter les types consécutifs d’un tableau multidimensionnel en ajoutant la notion de dimension. Un exemple est disponible dans le fichier de test « test_manip.cpp ».</w:t>
+        <w:t xml:space="preserve">il est </w:t>
+      </w:r>
+      <w:r>
+        <w:rPr>
+          <w:lang w:val="fr-FR"/>
+        </w:rPr>
+        <w:t>tout aussi difficile</w:t>
+      </w:r>
+      <w:r>
+        <w:rPr>
+          <w:lang w:val="fr-FR"/>
+        </w:rPr>
+        <w:t xml:space="preserve"> de connaitre le type de base manipulé par le tableau multidimensionnel. Pour résoudre ces problèmes, nous avons introduit un second traits disponible dans le fichier « traitsBaseType.h ».</w:t>
+      </w:r>
+    </w:p>
+    <w:p>
+      <w:pPr>
+        <w:rPr>
+          <w:lang w:val="fr-FR"/>
+        </w:rPr>
+      </w:pPr>
+      <w:r>
+        <w:rPr>
+          <w:lang w:val="fr-FR"/>
+        </w:rPr>
+        <w:t>Ce traits apporte donc la possibilité d’inspecter les types consécutifs d’un tableau multidimensionnel en ajoutant la notion de dimension. Un exemple est disponible dans le fichier de test « test_manip.cpp ».</w:t>
+      </w:r>
+    </w:p>
+    <w:p>
+      <w:pPr>
+        <w:rPr>
+          <w:lang w:val="fr-FR"/>
+        </w:rPr>
+      </w:pPr>
+    </w:p>
+    <w:p>
+      <w:pPr>
+        <w:pStyle w:val="Titre2"/>
+        <w:rPr>
+          <w:lang w:val="fr-FR"/>
+        </w:rPr>
+      </w:pPr>
+      <w:r>
+        <w:rPr>
+          <w:lang w:val="fr-FR"/>
+        </w:rPr>
+        <w:t>Première fonction : get</w:t>
+      </w:r>
+    </w:p>
+    <w:p>
+      <w:pPr>
+        <w:rPr>
+          <w:lang w:val="fr-FR"/>
+        </w:rPr>
+      </w:pPr>
+      <w:r>
+        <w:rPr>
+          <w:lang w:val="fr-FR"/>
+        </w:rPr>
+        <w:t xml:space="preserve">En utilisant tous </w:t>
+      </w:r>
+      <w:r>
+        <w:rPr>
+          <w:lang w:val="fr-FR"/>
+        </w:rPr>
+        <w:t>les concepts précédents, il est donc temps de coder la première fonction de notre librairie qui illustre un cas d’utilisation. Nous avons choisi la fonction get qui permet de retourner un élément à un indice particulier du tableau multidimensionnel.</w:t>
+      </w:r>
+      <w:r>
+        <w:rPr>
+          <w:lang w:val="fr-FR"/>
+        </w:rPr>
+        <w:t xml:space="preserve"> Cette fonction est implémentée dans le fichier « get.h ».</w:t>
+      </w:r>
+    </w:p>
+    <w:p>
+      <w:pPr>
+        <w:rPr>
+          <w:lang w:val="fr-FR"/>
+        </w:rPr>
+      </w:pPr>
+      <w:r>
+        <w:rPr>
+          <w:lang w:val="fr-FR"/>
+        </w:rPr>
+        <w:t>Les prototypes de cette fonction sont les suivants :</w:t>
+      </w:r>
+    </w:p>
+    <w:p>
+      <w:pPr>
+        <w:shd w:val="clear" w:color="auto" w:fill="D9D9D9" w:themeFill="background1" w:themeFillShade="D9"/>
+        <w:spacing w:line="240" w:lineRule="auto"/>
+        <w:ind w:left="567" w:right="567"/>
+        <w:contextualSpacing/>
+        <w:rPr>
+          <w:rFonts w:ascii="Courier New" w:hAnsi="Courier New"/>
+          <w:sz w:val="18"/>
+          <w:lang w:val="fr-FR"/>
+        </w:rPr>
+      </w:pPr>
+      <w:r>
+        <w:rPr>
+          <w:rFonts w:ascii="Courier New" w:hAnsi="Courier New"/>
+          <w:sz w:val="18"/>
+          <w:lang w:val="fr-FR"/>
+        </w:rPr>
+        <w:t>template&lt;int N, class T, class Indexes&gt;</w:t>
+      </w:r>
+      <w:r>
+        <w:rPr>
+          <w:rFonts w:ascii="Courier New" w:hAnsi="Courier New"/>
+          <w:sz w:val="18"/>
+          <w:lang w:val="fr-FR"/>
+        </w:rPr>
+        <w:cr/>
+        <w:t>const traitsBaseType&lt;T, N&gt;::baseType</w:t>
+      </w:r>
+      <w:r>
+        <w:rPr>
+          <w:rFonts w:ascii="Courier New" w:hAnsi="Courier New"/>
+          <w:sz w:val="18"/>
+          <w:lang w:val="fr-FR"/>
+        </w:rPr>
+        <w:cr/>
+        <w:t>get(const T&amp; p_range, const Indexes&amp; p_indexes);</w:t>
+      </w:r>
+    </w:p>
+    <w:p>
+      <w:pPr>
+        <w:shd w:val="clear" w:color="auto" w:fill="D9D9D9" w:themeFill="background1" w:themeFillShade="D9"/>
+        <w:spacing w:line="240" w:lineRule="auto"/>
+        <w:ind w:left="567" w:right="567"/>
+        <w:contextualSpacing/>
+        <w:rPr>
+          <w:rFonts w:ascii="Courier New" w:hAnsi="Courier New"/>
+          <w:sz w:val="18"/>
+          <w:lang w:val="fr-FR"/>
+        </w:rPr>
+      </w:pPr>
+    </w:p>
+    <w:p>
+      <w:pPr>
+        <w:shd w:val="clear" w:color="auto" w:fill="D9D9D9" w:themeFill="background1" w:themeFillShade="D9"/>
+        <w:spacing w:line="240" w:lineRule="auto"/>
+        <w:ind w:left="567" w:right="567"/>
+        <w:contextualSpacing/>
+        <w:rPr>
+          <w:rFonts w:ascii="Courier New" w:hAnsi="Courier New"/>
+          <w:sz w:val="18"/>
+          <w:lang w:val="fr-FR"/>
+        </w:rPr>
+      </w:pPr>
+      <w:r>
+        <w:rPr>
+          <w:rFonts w:ascii="Courier New" w:hAnsi="Courier New"/>
+          <w:sz w:val="18"/>
+          <w:lang w:val="fr-FR"/>
+        </w:rPr>
+        <w:t>template&lt;int N, class T, class Indexes&gt;</w:t>
+      </w:r>
+      <w:r>
+        <w:rPr>
+          <w:rFonts w:ascii="Courier New" w:hAnsi="Courier New"/>
+          <w:sz w:val="18"/>
+          <w:lang w:val="fr-FR"/>
+        </w:rPr>
+        <w:cr/>
+        <w:t>traitsBaseType&lt;T, N&gt;::baseType</w:t>
+      </w:r>
+      <w:r>
+        <w:rPr>
+          <w:rFonts w:ascii="Courier New" w:hAnsi="Courier New"/>
+          <w:sz w:val="18"/>
+          <w:lang w:val="fr-FR"/>
+        </w:rPr>
+        <w:cr/>
+        <w:t>get(T&amp; p_range, const Indexes&amp; p_indexes);</w:t>
+      </w:r>
+    </w:p>
+    <w:p>
+      <w:pPr>
+        <w:rPr>
+          <w:lang w:val="fr-FR"/>
+        </w:rPr>
+      </w:pPr>
+    </w:p>
+    <w:p>
+      <w:pPr>
+        <w:rPr>
+          <w:lang w:val="fr-FR"/>
+        </w:rPr>
+      </w:pPr>
+      <w:r>
+        <w:rPr>
+          <w:lang w:val="fr-FR"/>
+        </w:rPr>
+        <w:t>Cette fonction accepte donc en premier paramètre un tableau multidimensionnel, et en second paramètre un tableau unidimensionnel d’indices d’accès à un élément donné. Le code ci-dessous montre un exemple d’utilisation de la fonction :</w:t>
+      </w:r>
+    </w:p>
+    <w:p>
+      <w:pPr>
+        <w:shd w:val="clear" w:color="auto" w:fill="D9D9D9" w:themeFill="background1" w:themeFillShade="D9"/>
+        <w:spacing w:line="240" w:lineRule="auto"/>
+        <w:ind w:left="567" w:right="567"/>
+        <w:contextualSpacing/>
+        <w:rPr>
+          <w:rFonts w:ascii="Courier New" w:hAnsi="Courier New"/>
+          <w:sz w:val="18"/>
+          <w:lang w:val="fr-FR"/>
+        </w:rPr>
+      </w:pPr>
+      <w:r>
+        <w:rPr>
+          <w:rFonts w:ascii="Courier New" w:hAnsi="Courier New"/>
+          <w:sz w:val="18"/>
+          <w:lang w:val="fr-FR"/>
+        </w:rPr>
+        <w:t>std::vector&lt;std::list&lt;int&gt;&gt; tab;</w:t>
+      </w:r>
+    </w:p>
+    <w:p>
+      <w:pPr>
+        <w:shd w:val="clear" w:color="auto" w:fill="D9D9D9" w:themeFill="background1" w:themeFillShade="D9"/>
+        <w:spacing w:line="240" w:lineRule="auto"/>
+        <w:ind w:left="567" w:right="567"/>
+        <w:contextualSpacing/>
+        <w:rPr>
+          <w:rFonts w:ascii="Courier New" w:hAnsi="Courier New"/>
+          <w:sz w:val="18"/>
+          <w:lang w:val="fr-FR"/>
+        </w:rPr>
+      </w:pPr>
+      <w:r>
+        <w:rPr>
+          <w:rFonts w:ascii="Courier New" w:hAnsi="Courier New"/>
+          <w:sz w:val="18"/>
+          <w:lang w:val="fr-FR"/>
+        </w:rPr>
+        <w:t>int e = get(tab, indexes()[2][4]);</w:t>
+      </w:r>
+    </w:p>
+    <w:p>
+      <w:pPr>
+        <w:rPr>
+          <w:lang w:val="fr-FR"/>
+        </w:rPr>
+      </w:pPr>
+    </w:p>
+    <w:p>
+      <w:pPr>
+        <w:rPr>
+          <w:lang w:val="fr-FR"/>
+        </w:rPr>
+      </w:pPr>
+      <w:r>
+        <w:rPr>
+          <w:lang w:val="fr-FR"/>
+        </w:rPr>
+        <w:t>Dans cet exemple nous utilisons une nouvelle classe nommée « indexes ». Cette classe est un conteneur unidimensionnel permettant de stocker de manière simple les indices d’accès à un élément particulier du tableau multidimensionnel.</w:t>
+      </w:r>
+    </w:p>
+    <w:p>
+      <w:pPr>
+        <w:rPr>
+          <w:lang w:val="fr-FR"/>
+        </w:rPr>
+      </w:pPr>
+    </w:p>
+    <w:p>
+      <w:pPr>
+        <w:pStyle w:val="Titre2"/>
+        <w:rPr>
+          <w:lang w:val="fr-FR"/>
+        </w:rPr>
+      </w:pPr>
+      <w:r>
+        <w:rPr>
+          <w:lang w:val="fr-FR"/>
+        </w:rPr>
+        <w:t>Notions de vue</w:t>
+      </w:r>
+    </w:p>
+    <w:p>
+      <w:pPr>
+        <w:rPr>
+          <w:lang w:val="fr-FR"/>
+        </w:rPr>
+      </w:pPr>
+      <w:r>
+        <w:rPr>
+          <w:lang w:val="fr-FR"/>
+        </w:rPr>
+        <w:t>Pour répondre à un problème abordé précédemment, à savoir la prise en charge des pointeurs et des tableaux natifs, nous avons prévu de mettre en place une classe capable d’emballer un tableau multidimensionnel et d’en donner un accès limité. Il s’agit d’un concept de vue qui permet de rendre disponible tout ou partie du tableau contenu. Avec cette technique, nous bénéficions de deux points forts :</w:t>
+      </w:r>
+    </w:p>
+    <w:p>
+      <w:pPr>
+        <w:pStyle w:val="Paragraphedeliste"/>
+        <w:numPr>
+          <w:ilvl w:val="0"/>
+          <w:numId w:val="1"/>
+        </w:numPr>
+        <w:rPr>
+          <w:lang w:val="fr-FR"/>
+        </w:rPr>
+      </w:pPr>
+      <w:r>
+        <w:rPr>
+          <w:lang w:val="fr-FR"/>
+        </w:rPr>
+        <w:t>Possibilité de gérer des pointeurs sur des éléments contigus en mémoire, en spécifiant dans la vue la taille du tableau.</w:t>
+      </w:r>
+    </w:p>
+    <w:p>
+      <w:pPr>
+        <w:pStyle w:val="Paragraphedeliste"/>
+        <w:numPr>
+          <w:ilvl w:val="0"/>
+          <w:numId w:val="1"/>
+        </w:numPr>
+        <w:rPr>
+          <w:lang w:val="fr-FR"/>
+        </w:rPr>
+      </w:pPr>
+      <w:r>
+        <w:rPr>
+          <w:lang w:val="fr-FR"/>
+        </w:rPr>
+        <w:t>Possibilité d’accéder à des sous-tableaux d’un tableau global, permettant ainsi une manipulation puissante.</w:t>
+      </w:r>
+    </w:p>
+    <w:p>
+      <w:pPr>
+        <w:rPr>
+          <w:lang w:val="fr-FR"/>
+        </w:rPr>
+      </w:pPr>
+    </w:p>
+    <w:p>
+      <w:pPr>
+        <w:rPr>
+          <w:lang w:val="fr-FR"/>
+        </w:rPr>
+      </w:pPr>
+      <w:r>
+        <w:rPr>
+          <w:lang w:val="fr-FR"/>
+        </w:rPr>
+        <w:t>Le code ci-dessous montre plusieurs exemples d’utilisation du mécanisme de vue :</w:t>
+      </w:r>
+    </w:p>
+    <w:p>
+      <w:pPr>
+        <w:shd w:val="clear" w:color="auto" w:fill="D9D9D9" w:themeFill="background1" w:themeFillShade="D9"/>
+        <w:spacing w:line="240" w:lineRule="auto"/>
+        <w:ind w:left="567" w:right="567"/>
+        <w:contextualSpacing/>
+        <w:rPr>
+          <w:rFonts w:ascii="Courier New" w:hAnsi="Courier New"/>
+          <w:sz w:val="18"/>
+          <w:lang w:val="fr-FR"/>
+        </w:rPr>
+      </w:pPr>
+      <w:r>
+        <w:rPr>
+          <w:rFonts w:ascii="Courier New" w:hAnsi="Courier New"/>
+          <w:sz w:val="18"/>
+          <w:lang w:val="fr-FR"/>
+        </w:rPr>
+        <w:t>std::vector&lt;int&gt; myTab;</w:t>
+      </w:r>
+    </w:p>
+    <w:p>
+      <w:pPr>
+        <w:shd w:val="clear" w:color="auto" w:fill="D9D9D9" w:themeFill="background1" w:themeFillShade="D9"/>
+        <w:spacing w:line="240" w:lineRule="auto"/>
+        <w:ind w:left="567" w:right="567"/>
+        <w:contextualSpacing/>
+        <w:rPr>
+          <w:rFonts w:ascii="Courier New" w:hAnsi="Courier New"/>
+          <w:sz w:val="18"/>
+          <w:lang w:val="fr-FR"/>
+        </w:rPr>
+      </w:pPr>
+      <w:r>
+        <w:rPr>
+          <w:rFonts w:ascii="Courier New" w:hAnsi="Courier New"/>
+          <w:sz w:val="18"/>
+          <w:lang w:val="fr-FR"/>
+        </w:rPr>
+        <w:t>/*</w:t>
+      </w:r>
+    </w:p>
+    <w:p>
+      <w:pPr>
+        <w:shd w:val="clear" w:color="auto" w:fill="D9D9D9" w:themeFill="background1" w:themeFillShade="D9"/>
+        <w:spacing w:line="240" w:lineRule="auto"/>
+        <w:ind w:left="567" w:right="567"/>
+        <w:contextualSpacing/>
+        <w:rPr>
+          <w:rFonts w:ascii="Courier New" w:hAnsi="Courier New"/>
+          <w:sz w:val="18"/>
+          <w:lang w:val="fr-FR"/>
+        </w:rPr>
+      </w:pPr>
+      <w:r>
+        <w:rPr>
+          <w:rFonts w:ascii="Courier New" w:hAnsi="Courier New"/>
+          <w:sz w:val="18"/>
+          <w:lang w:val="fr-FR"/>
+        </w:rPr>
+        <w:tab/>
+        <w:t>On créé une vue sur myTab qui ne rend visible que les éléments</w:t>
+      </w:r>
+    </w:p>
+    <w:p>
+      <w:pPr>
+        <w:shd w:val="clear" w:color="auto" w:fill="D9D9D9" w:themeFill="background1" w:themeFillShade="D9"/>
+        <w:spacing w:line="240" w:lineRule="auto"/>
+        <w:ind w:left="567" w:right="567"/>
+        <w:contextualSpacing/>
+        <w:rPr>
+          <w:rFonts w:ascii="Courier New" w:hAnsi="Courier New"/>
+          <w:sz w:val="18"/>
+          <w:lang w:val="fr-FR"/>
+        </w:rPr>
+      </w:pPr>
+      <w:r>
+        <w:rPr>
+          <w:rFonts w:ascii="Courier New" w:hAnsi="Courier New"/>
+          <w:sz w:val="18"/>
+          <w:lang w:val="fr-FR"/>
+        </w:rPr>
+        <w:tab/>
+        <w:t>aux idices 5, 8, 9 et 10.</w:t>
+      </w:r>
+    </w:p>
+    <w:p>
+      <w:pPr>
+        <w:shd w:val="clear" w:color="auto" w:fill="D9D9D9" w:themeFill="background1" w:themeFillShade="D9"/>
+        <w:spacing w:line="240" w:lineRule="auto"/>
+        <w:ind w:left="567" w:right="567"/>
+        <w:contextualSpacing/>
+        <w:rPr>
+          <w:rFonts w:ascii="Courier New" w:hAnsi="Courier New"/>
+          <w:sz w:val="18"/>
+          <w:lang w:val="fr-FR"/>
+        </w:rPr>
+      </w:pPr>
+      <w:r>
+        <w:rPr>
+          <w:rFonts w:ascii="Courier New" w:hAnsi="Courier New"/>
+          <w:sz w:val="18"/>
+          <w:lang w:val="fr-FR"/>
+        </w:rPr>
+        <w:tab/>
+        <w:t>Ainsi, la récupération de l'élément [0] retourne l'élément [5].</w:t>
+      </w:r>
+    </w:p>
+    <w:p>
+      <w:pPr>
+        <w:shd w:val="clear" w:color="auto" w:fill="D9D9D9" w:themeFill="background1" w:themeFillShade="D9"/>
+        <w:spacing w:line="240" w:lineRule="auto"/>
+        <w:ind w:left="567" w:right="567"/>
+        <w:contextualSpacing/>
+        <w:rPr>
+          <w:rFonts w:ascii="Courier New" w:hAnsi="Courier New"/>
+          <w:sz w:val="18"/>
+          <w:lang w:val="fr-FR"/>
+        </w:rPr>
+      </w:pPr>
+      <w:r>
+        <w:rPr>
+          <w:rFonts w:ascii="Courier New" w:hAnsi="Courier New"/>
+          <w:sz w:val="18"/>
+          <w:lang w:val="fr-FR"/>
+        </w:rPr>
+        <w:t>*/</w:t>
+      </w:r>
+    </w:p>
+    <w:p>
+      <w:pPr>
+        <w:shd w:val="clear" w:color="auto" w:fill="D9D9D9" w:themeFill="background1" w:themeFillShade="D9"/>
+        <w:spacing w:line="240" w:lineRule="auto"/>
+        <w:ind w:left="567" w:right="567"/>
+        <w:contextualSpacing/>
+        <w:rPr>
+          <w:rFonts w:ascii="Courier New" w:hAnsi="Courier New"/>
+          <w:sz w:val="18"/>
+          <w:lang w:val="fr-FR"/>
+        </w:rPr>
+      </w:pPr>
+      <w:r>
+        <w:rPr>
+          <w:rFonts w:ascii="Courier New" w:hAnsi="Courier New"/>
+          <w:sz w:val="18"/>
+          <w:lang w:val="fr-FR"/>
+        </w:rPr>
+        <w:t>int value = get(</w:t>
+      </w:r>
+    </w:p>
+    <w:p>
+      <w:pPr>
+        <w:shd w:val="clear" w:color="auto" w:fill="D9D9D9" w:themeFill="background1" w:themeFillShade="D9"/>
+        <w:spacing w:line="240" w:lineRule="auto"/>
+        <w:ind w:left="567" w:right="567"/>
+        <w:contextualSpacing/>
+        <w:rPr>
+          <w:rFonts w:ascii="Courier New" w:hAnsi="Courier New"/>
+          <w:sz w:val="18"/>
+          <w:lang w:val="fr-FR"/>
+        </w:rPr>
+      </w:pPr>
+      <w:r>
+        <w:rPr>
+          <w:rFonts w:ascii="Courier New" w:hAnsi="Courier New"/>
+          <w:sz w:val="18"/>
+          <w:lang w:val="fr-FR"/>
+        </w:rPr>
+        <w:tab/>
+        <w:t>view&lt;1</w:t>
+      </w:r>
+      <w:r>
+        <w:rPr>
+          <w:rFonts w:ascii="Courier New" w:hAnsi="Courier New"/>
+          <w:sz w:val="18"/>
+          <w:lang w:val="fr-FR"/>
+        </w:rPr>
+        <w:t>&gt;(myTab)[viewSubIndexes()[5][8][9][10]],</w:t>
+      </w:r>
+    </w:p>
+    <w:p>
+      <w:pPr>
+        <w:shd w:val="clear" w:color="auto" w:fill="D9D9D9" w:themeFill="background1" w:themeFillShade="D9"/>
+        <w:spacing w:line="240" w:lineRule="auto"/>
+        <w:ind w:left="567" w:right="567"/>
+        <w:contextualSpacing/>
+        <w:rPr>
+          <w:rFonts w:ascii="Courier New" w:hAnsi="Courier New"/>
+          <w:sz w:val="18"/>
+          <w:lang w:val="fr-FR"/>
+        </w:rPr>
+      </w:pPr>
+      <w:r>
+        <w:rPr>
+          <w:rFonts w:ascii="Courier New" w:hAnsi="Courier New"/>
+          <w:sz w:val="18"/>
+          <w:lang w:val="fr-FR"/>
+        </w:rPr>
+        <w:tab/>
+        <w:t>indexes</w:t>
+      </w:r>
+      <w:r>
+        <w:rPr>
+          <w:rFonts w:ascii="Courier New" w:hAnsi="Courier New"/>
+          <w:sz w:val="18"/>
+          <w:lang w:val="fr-FR"/>
+        </w:rPr>
+        <w:t>()</w:t>
+      </w:r>
+      <w:r>
+        <w:rPr>
+          <w:rFonts w:ascii="Courier New" w:hAnsi="Courier New"/>
+          <w:sz w:val="18"/>
+          <w:lang w:val="fr-FR"/>
+        </w:rPr>
+        <w:t>[0]</w:t>
+      </w:r>
+    </w:p>
+    <w:p>
+      <w:pPr>
+        <w:shd w:val="clear" w:color="auto" w:fill="D9D9D9" w:themeFill="background1" w:themeFillShade="D9"/>
+        <w:spacing w:line="240" w:lineRule="auto"/>
+        <w:ind w:left="567" w:right="567"/>
+        <w:contextualSpacing/>
+        <w:rPr>
+          <w:rFonts w:ascii="Courier New" w:hAnsi="Courier New"/>
+          <w:sz w:val="18"/>
+          <w:lang w:val="fr-FR"/>
+        </w:rPr>
+      </w:pPr>
+      <w:r>
+        <w:rPr>
+          <w:rFonts w:ascii="Courier New" w:hAnsi="Courier New"/>
+          <w:sz w:val="18"/>
+          <w:lang w:val="fr-FR"/>
+        </w:rPr>
+        <w:t>);</w:t>
+      </w:r>
+    </w:p>
+    <w:p>
+      <w:pPr>
+        <w:shd w:val="clear" w:color="auto" w:fill="D9D9D9" w:themeFill="background1" w:themeFillShade="D9"/>
+        <w:spacing w:line="240" w:lineRule="auto"/>
+        <w:ind w:left="567" w:right="567"/>
+        <w:contextualSpacing/>
+        <w:rPr>
+          <w:rFonts w:ascii="Courier New" w:hAnsi="Courier New"/>
+          <w:sz w:val="18"/>
+          <w:lang w:val="fr-FR"/>
+        </w:rPr>
+      </w:pPr>
+    </w:p>
+    <w:p>
+      <w:pPr>
+        <w:shd w:val="clear" w:color="auto" w:fill="D9D9D9" w:themeFill="background1" w:themeFillShade="D9"/>
+        <w:spacing w:line="240" w:lineRule="auto"/>
+        <w:ind w:left="567" w:right="567"/>
+        <w:contextualSpacing/>
+        <w:rPr>
+          <w:rFonts w:ascii="Courier New" w:hAnsi="Courier New"/>
+          <w:sz w:val="18"/>
+          <w:lang w:val="fr-FR"/>
+        </w:rPr>
+      </w:pPr>
+      <w:r>
+        <w:rPr>
+          <w:rFonts w:ascii="Courier New" w:hAnsi="Courier New"/>
+          <w:sz w:val="18"/>
+          <w:lang w:val="fr-FR"/>
+        </w:rPr>
+        <w:t>std::vector&lt;std::list&lt;int&gt;&gt; myTab;</w:t>
+      </w:r>
+    </w:p>
+    <w:p>
+      <w:pPr>
+        <w:shd w:val="clear" w:color="auto" w:fill="D9D9D9" w:themeFill="background1" w:themeFillShade="D9"/>
+        <w:spacing w:line="240" w:lineRule="auto"/>
+        <w:ind w:left="567" w:right="567"/>
+        <w:contextualSpacing/>
+        <w:rPr>
+          <w:rFonts w:ascii="Courier New" w:hAnsi="Courier New"/>
+          <w:sz w:val="18"/>
+          <w:lang w:val="fr-FR"/>
+        </w:rPr>
+      </w:pPr>
+      <w:r>
+        <w:rPr>
+          <w:rFonts w:ascii="Courier New" w:hAnsi="Courier New"/>
+          <w:sz w:val="18"/>
+          <w:lang w:val="fr-FR"/>
+        </w:rPr>
+        <w:t>/*</w:t>
+      </w:r>
+    </w:p>
+    <w:p>
+      <w:pPr>
+        <w:shd w:val="clear" w:color="auto" w:fill="D9D9D9" w:themeFill="background1" w:themeFillShade="D9"/>
+        <w:spacing w:line="240" w:lineRule="auto"/>
+        <w:ind w:left="567" w:right="567"/>
+        <w:contextualSpacing/>
+        <w:rPr>
+          <w:rFonts w:ascii="Courier New" w:hAnsi="Courier New"/>
+          <w:sz w:val="18"/>
+          <w:lang w:val="fr-FR"/>
+        </w:rPr>
+      </w:pPr>
+      <w:r>
+        <w:rPr>
+          <w:rFonts w:ascii="Courier New" w:hAnsi="Courier New"/>
+          <w:sz w:val="18"/>
+          <w:lang w:val="fr-FR"/>
+        </w:rPr>
+        <w:tab/>
+        <w:t>On créé une vue sur myTab qui ne rend visible que les éléments</w:t>
+      </w:r>
+    </w:p>
+    <w:p>
+      <w:pPr>
+        <w:shd w:val="clear" w:color="auto" w:fill="D9D9D9" w:themeFill="background1" w:themeFillShade="D9"/>
+        <w:spacing w:line="240" w:lineRule="auto"/>
+        <w:ind w:left="567" w:right="567"/>
+        <w:contextualSpacing/>
+        <w:rPr>
+          <w:rFonts w:ascii="Courier New" w:hAnsi="Courier New"/>
+          <w:sz w:val="18"/>
+          <w:lang w:val="fr-FR"/>
+        </w:rPr>
+      </w:pPr>
+      <w:r>
+        <w:rPr>
+          <w:rFonts w:ascii="Courier New" w:hAnsi="Courier New"/>
+          <w:sz w:val="18"/>
+          <w:lang w:val="fr-FR"/>
+        </w:rPr>
+        <w:tab/>
+        <w:t>des indices 1 à 21 avec un pas de 2.</w:t>
+      </w:r>
+    </w:p>
+    <w:p>
+      <w:pPr>
+        <w:shd w:val="clear" w:color="auto" w:fill="D9D9D9" w:themeFill="background1" w:themeFillShade="D9"/>
+        <w:spacing w:line="240" w:lineRule="auto"/>
+        <w:ind w:left="567" w:right="567"/>
+        <w:contextualSpacing/>
+        <w:rPr>
+          <w:rFonts w:ascii="Courier New" w:hAnsi="Courier New"/>
+          <w:sz w:val="18"/>
+          <w:lang w:val="fr-FR"/>
+        </w:rPr>
+      </w:pPr>
+      <w:r>
+        <w:rPr>
+          <w:rFonts w:ascii="Courier New" w:hAnsi="Courier New"/>
+          <w:sz w:val="18"/>
+          <w:lang w:val="fr-FR"/>
+        </w:rPr>
+        <w:tab/>
+        <w:t>Ainsi, la récupération de l'élément [1] retourne l'élément [3].</w:t>
+      </w:r>
+    </w:p>
+    <w:p>
+      <w:pPr>
+        <w:shd w:val="clear" w:color="auto" w:fill="D9D9D9" w:themeFill="background1" w:themeFillShade="D9"/>
+        <w:spacing w:line="240" w:lineRule="auto"/>
+        <w:ind w:left="567" w:right="567"/>
+        <w:contextualSpacing/>
+        <w:rPr>
+          <w:rFonts w:ascii="Courier New" w:hAnsi="Courier New"/>
+          <w:sz w:val="18"/>
+          <w:lang w:val="fr-FR"/>
+        </w:rPr>
+      </w:pPr>
+      <w:r>
+        <w:rPr>
+          <w:rFonts w:ascii="Courier New" w:hAnsi="Courier New"/>
+          <w:sz w:val="18"/>
+          <w:lang w:val="fr-FR"/>
+        </w:rPr>
+        <w:t>*/</w:t>
+      </w:r>
+    </w:p>
+    <w:p>
+      <w:pPr>
+        <w:shd w:val="clear" w:color="auto" w:fill="D9D9D9" w:themeFill="background1" w:themeFillShade="D9"/>
+        <w:spacing w:line="240" w:lineRule="auto"/>
+        <w:ind w:left="567" w:right="567"/>
+        <w:contextualSpacing/>
+        <w:rPr>
+          <w:rFonts w:ascii="Courier New" w:hAnsi="Courier New"/>
+          <w:sz w:val="18"/>
+          <w:lang w:val="fr-FR"/>
+        </w:rPr>
+      </w:pPr>
+      <w:r>
+        <w:rPr>
+          <w:rFonts w:ascii="Courier New" w:hAnsi="Courier New"/>
+          <w:sz w:val="18"/>
+          <w:lang w:val="fr-FR"/>
+        </w:rPr>
+        <w:t>int value = get(</w:t>
+      </w:r>
+    </w:p>
+    <w:p>
+      <w:pPr>
+        <w:shd w:val="clear" w:color="auto" w:fill="D9D9D9" w:themeFill="background1" w:themeFillShade="D9"/>
+        <w:spacing w:line="240" w:lineRule="auto"/>
+        <w:ind w:left="567" w:right="567"/>
+        <w:contextualSpacing/>
+        <w:rPr>
+          <w:rFonts w:ascii="Courier New" w:hAnsi="Courier New"/>
+          <w:sz w:val="18"/>
+          <w:lang w:val="fr-FR"/>
+        </w:rPr>
+      </w:pPr>
+      <w:r>
+        <w:rPr>
+          <w:rFonts w:ascii="Courier New" w:hAnsi="Courier New"/>
+          <w:sz w:val="18"/>
+          <w:lang w:val="fr-FR"/>
+        </w:rPr>
+        <w:tab/>
+        <w:t>view&lt;2&gt;(myTab)[viewSubRange(1, 21, 2)],</w:t>
+      </w:r>
+    </w:p>
+    <w:p>
+      <w:pPr>
+        <w:shd w:val="clear" w:color="auto" w:fill="D9D9D9" w:themeFill="background1" w:themeFillShade="D9"/>
+        <w:spacing w:line="240" w:lineRule="auto"/>
+        <w:ind w:left="567" w:right="567"/>
+        <w:contextualSpacing/>
+        <w:rPr>
+          <w:rFonts w:ascii="Courier New" w:hAnsi="Courier New"/>
+          <w:sz w:val="18"/>
+          <w:lang w:val="fr-FR"/>
+        </w:rPr>
+      </w:pPr>
+      <w:r>
+        <w:rPr>
+          <w:rFonts w:ascii="Courier New" w:hAnsi="Courier New"/>
+          <w:sz w:val="18"/>
+          <w:lang w:val="fr-FR"/>
+        </w:rPr>
+        <w:tab/>
+        <w:t>indexes</w:t>
+      </w:r>
+      <w:r>
+        <w:rPr>
+          <w:rFonts w:ascii="Courier New" w:hAnsi="Courier New"/>
+          <w:sz w:val="18"/>
+          <w:lang w:val="fr-FR"/>
+        </w:rPr>
+        <w:t>()</w:t>
+      </w:r>
+      <w:r>
+        <w:rPr>
+          <w:rFonts w:ascii="Courier New" w:hAnsi="Courier New"/>
+          <w:sz w:val="18"/>
+          <w:lang w:val="fr-FR"/>
+        </w:rPr>
+        <w:t>[1]</w:t>
+      </w:r>
+    </w:p>
+    <w:p>
+      <w:pPr>
+        <w:shd w:val="clear" w:color="auto" w:fill="D9D9D9" w:themeFill="background1" w:themeFillShade="D9"/>
+        <w:spacing w:line="240" w:lineRule="auto"/>
+        <w:ind w:left="567" w:right="567"/>
+        <w:contextualSpacing/>
+        <w:rPr>
+          <w:rFonts w:ascii="Courier New" w:hAnsi="Courier New"/>
+          <w:sz w:val="18"/>
+          <w:lang w:val="fr-FR"/>
+        </w:rPr>
+      </w:pPr>
+      <w:r>
+        <w:rPr>
+          <w:rFonts w:ascii="Courier New" w:hAnsi="Courier New"/>
+          <w:sz w:val="18"/>
+          <w:lang w:val="fr-FR"/>
+        </w:rPr>
+        <w:t>);</w:t>
+      </w:r>
+    </w:p>
+    <w:p>
+      <w:pPr>
+        <w:shd w:val="clear" w:color="auto" w:fill="D9D9D9" w:themeFill="background1" w:themeFillShade="D9"/>
+        <w:spacing w:line="240" w:lineRule="auto"/>
+        <w:ind w:left="567" w:right="567"/>
+        <w:contextualSpacing/>
+        <w:rPr>
+          <w:rFonts w:ascii="Courier New" w:hAnsi="Courier New"/>
+          <w:sz w:val="18"/>
+          <w:lang w:val="fr-FR"/>
+        </w:rPr>
+      </w:pPr>
+    </w:p>
+    <w:p>
+      <w:pPr>
+        <w:shd w:val="clear" w:color="auto" w:fill="D9D9D9" w:themeFill="background1" w:themeFillShade="D9"/>
+        <w:spacing w:line="240" w:lineRule="auto"/>
+        <w:ind w:left="567" w:right="567"/>
+        <w:contextualSpacing/>
+        <w:rPr>
+          <w:rFonts w:ascii="Courier New" w:hAnsi="Courier New"/>
+          <w:sz w:val="18"/>
+          <w:lang w:val="fr-FR"/>
+        </w:rPr>
+      </w:pPr>
+      <w:r>
+        <w:rPr>
+          <w:rFonts w:ascii="Courier New" w:hAnsi="Courier New"/>
+          <w:sz w:val="18"/>
+          <w:lang w:val="fr-FR"/>
+        </w:rPr>
+        <w:t>// Un tableau 3*3*3.</w:t>
+      </w:r>
+    </w:p>
+    <w:p>
+      <w:pPr>
+        <w:shd w:val="clear" w:color="auto" w:fill="D9D9D9" w:themeFill="background1" w:themeFillShade="D9"/>
+        <w:spacing w:line="240" w:lineRule="auto"/>
+        <w:ind w:left="567" w:right="567"/>
+        <w:contextualSpacing/>
+        <w:rPr>
+          <w:rFonts w:ascii="Courier New" w:hAnsi="Courier New"/>
+          <w:sz w:val="18"/>
+          <w:lang w:val="fr-FR"/>
+        </w:rPr>
+      </w:pPr>
+      <w:r>
+        <w:rPr>
+          <w:rFonts w:ascii="Courier New" w:hAnsi="Courier New"/>
+          <w:sz w:val="18"/>
+          <w:lang w:val="fr-FR"/>
+        </w:rPr>
+        <w:t>int*** myTab;</w:t>
+      </w:r>
+    </w:p>
+    <w:p>
+      <w:pPr>
+        <w:shd w:val="clear" w:color="auto" w:fill="D9D9D9" w:themeFill="background1" w:themeFillShade="D9"/>
+        <w:spacing w:line="240" w:lineRule="auto"/>
+        <w:ind w:left="567" w:right="567"/>
+        <w:contextualSpacing/>
+        <w:rPr>
+          <w:rFonts w:ascii="Courier New" w:hAnsi="Courier New"/>
+          <w:sz w:val="18"/>
+          <w:lang w:val="fr-FR"/>
+        </w:rPr>
+      </w:pPr>
+      <w:r>
+        <w:rPr>
+          <w:rFonts w:ascii="Courier New" w:hAnsi="Courier New"/>
+          <w:sz w:val="18"/>
+          <w:lang w:val="fr-FR"/>
+        </w:rPr>
+        <w:t>/*</w:t>
+      </w:r>
+    </w:p>
+    <w:p>
+      <w:pPr>
+        <w:shd w:val="clear" w:color="auto" w:fill="D9D9D9" w:themeFill="background1" w:themeFillShade="D9"/>
+        <w:spacing w:line="240" w:lineRule="auto"/>
+        <w:ind w:left="567" w:right="567"/>
+        <w:contextualSpacing/>
+        <w:rPr>
+          <w:rFonts w:ascii="Courier New" w:hAnsi="Courier New"/>
+          <w:sz w:val="18"/>
+          <w:lang w:val="fr-FR"/>
+        </w:rPr>
+      </w:pPr>
+      <w:r>
+        <w:rPr>
+          <w:rFonts w:ascii="Courier New" w:hAnsi="Courier New"/>
+          <w:sz w:val="18"/>
+          <w:lang w:val="fr-FR"/>
+        </w:rPr>
+        <w:tab/>
+        <w:t>On créé une vue qui délimite les bornes du tableau pour permettre</w:t>
+      </w:r>
+    </w:p>
+    <w:p>
+      <w:pPr>
+        <w:shd w:val="clear" w:color="auto" w:fill="D9D9D9" w:themeFill="background1" w:themeFillShade="D9"/>
+        <w:spacing w:line="240" w:lineRule="auto"/>
+        <w:ind w:left="567" w:right="567"/>
+        <w:contextualSpacing/>
+        <w:rPr>
+          <w:rFonts w:ascii="Courier New" w:hAnsi="Courier New"/>
+          <w:sz w:val="18"/>
+          <w:lang w:val="fr-FR"/>
+        </w:rPr>
+      </w:pPr>
+      <w:r>
+        <w:rPr>
+          <w:rFonts w:ascii="Courier New" w:hAnsi="Courier New"/>
+          <w:sz w:val="18"/>
+          <w:lang w:val="fr-FR"/>
+        </w:rPr>
+        <w:tab/>
+        <w:t>à la fonction "end" d'être appelée au besoin (ce qui ne fonctionne</w:t>
+      </w:r>
+    </w:p>
+    <w:p>
+      <w:pPr>
+        <w:shd w:val="clear" w:color="auto" w:fill="D9D9D9" w:themeFill="background1" w:themeFillShade="D9"/>
+        <w:spacing w:line="240" w:lineRule="auto"/>
+        <w:ind w:left="567" w:right="567"/>
+        <w:contextualSpacing/>
+        <w:rPr>
+          <w:rFonts w:ascii="Courier New" w:hAnsi="Courier New"/>
+          <w:sz w:val="18"/>
+          <w:lang w:val="fr-FR"/>
+        </w:rPr>
+      </w:pPr>
+      <w:r>
+        <w:rPr>
+          <w:rFonts w:ascii="Courier New" w:hAnsi="Courier New"/>
+          <w:sz w:val="18"/>
+          <w:lang w:val="fr-FR"/>
+        </w:rPr>
+        <w:tab/>
+        <w:t>pas avec uniquement des pointeurs).</w:t>
+      </w:r>
+    </w:p>
+    <w:p>
+      <w:pPr>
+        <w:shd w:val="clear" w:color="auto" w:fill="D9D9D9" w:themeFill="background1" w:themeFillShade="D9"/>
+        <w:spacing w:line="240" w:lineRule="auto"/>
+        <w:ind w:left="567" w:right="567"/>
+        <w:contextualSpacing/>
+        <w:rPr>
+          <w:rFonts w:ascii="Courier New" w:hAnsi="Courier New"/>
+          <w:sz w:val="18"/>
+          <w:lang w:val="fr-FR"/>
+        </w:rPr>
+      </w:pPr>
+      <w:r>
+        <w:rPr>
+          <w:rFonts w:ascii="Courier New" w:hAnsi="Courier New"/>
+          <w:sz w:val="18"/>
+          <w:lang w:val="fr-FR"/>
+        </w:rPr>
+        <w:t>*/</w:t>
+      </w:r>
+    </w:p>
+    <w:p>
+      <w:pPr>
+        <w:shd w:val="clear" w:color="auto" w:fill="D9D9D9" w:themeFill="background1" w:themeFillShade="D9"/>
+        <w:spacing w:line="240" w:lineRule="auto"/>
+        <w:ind w:left="567" w:right="567"/>
+        <w:contextualSpacing/>
+        <w:rPr>
+          <w:rFonts w:ascii="Courier New" w:hAnsi="Courier New"/>
+          <w:sz w:val="18"/>
+          <w:lang w:val="fr-FR"/>
+        </w:rPr>
+      </w:pPr>
+      <w:r>
+        <w:rPr>
+          <w:rFonts w:ascii="Courier New" w:hAnsi="Courier New"/>
+          <w:sz w:val="18"/>
+          <w:lang w:val="fr-FR"/>
+        </w:rPr>
+        <w:t>int value = get(</w:t>
+      </w:r>
+    </w:p>
+    <w:p>
+      <w:pPr>
+        <w:shd w:val="clear" w:color="auto" w:fill="D9D9D9" w:themeFill="background1" w:themeFillShade="D9"/>
+        <w:spacing w:line="240" w:lineRule="auto"/>
+        <w:ind w:left="567" w:right="567"/>
+        <w:contextualSpacing/>
+        <w:rPr>
+          <w:rFonts w:ascii="Courier New" w:hAnsi="Courier New"/>
+          <w:sz w:val="18"/>
+          <w:lang w:val="fr-FR"/>
+        </w:rPr>
+      </w:pPr>
+      <w:r>
+        <w:rPr>
+          <w:rFonts w:ascii="Courier New" w:hAnsi="Courier New"/>
+          <w:sz w:val="18"/>
+          <w:lang w:val="fr-FR"/>
+        </w:rPr>
+        <w:tab/>
+        <w:t>view&lt;3&gt;(myTab)[viewSubRange(3)][viewSubRange(3)][viewSubRange(3)],</w:t>
+      </w:r>
+    </w:p>
+    <w:p>
+      <w:pPr>
+        <w:shd w:val="clear" w:color="auto" w:fill="D9D9D9" w:themeFill="background1" w:themeFillShade="D9"/>
+        <w:spacing w:line="240" w:lineRule="auto"/>
+        <w:ind w:left="567" w:right="567"/>
+        <w:contextualSpacing/>
+        <w:rPr>
+          <w:rFonts w:ascii="Courier New" w:hAnsi="Courier New"/>
+          <w:sz w:val="18"/>
+          <w:lang w:val="fr-FR"/>
+        </w:rPr>
+      </w:pPr>
+      <w:r>
+        <w:rPr>
+          <w:rFonts w:ascii="Courier New" w:hAnsi="Courier New"/>
+          <w:sz w:val="18"/>
+          <w:lang w:val="fr-FR"/>
+        </w:rPr>
+        <w:tab/>
+        <w:t>indexes</w:t>
+      </w:r>
+      <w:r>
+        <w:rPr>
+          <w:rFonts w:ascii="Courier New" w:hAnsi="Courier New"/>
+          <w:sz w:val="18"/>
+          <w:lang w:val="fr-FR"/>
+        </w:rPr>
+        <w:t>()</w:t>
+      </w:r>
+      <w:r>
+        <w:rPr>
+          <w:rFonts w:ascii="Courier New" w:hAnsi="Courier New"/>
+          <w:sz w:val="18"/>
+          <w:lang w:val="fr-FR"/>
+        </w:rPr>
+        <w:t>[0][0][0]</w:t>
+      </w:r>
+    </w:p>
+    <w:p>
+      <w:pPr>
+        <w:shd w:val="clear" w:color="auto" w:fill="D9D9D9" w:themeFill="background1" w:themeFillShade="D9"/>
+        <w:spacing w:line="240" w:lineRule="auto"/>
+        <w:ind w:left="567" w:right="567"/>
+        <w:contextualSpacing/>
+        <w:rPr>
+          <w:rFonts w:ascii="Courier New" w:hAnsi="Courier New"/>
+          <w:sz w:val="18"/>
+          <w:lang w:val="fr-FR"/>
+        </w:rPr>
+      </w:pPr>
+      <w:r>
+        <w:rPr>
+          <w:rFonts w:ascii="Courier New" w:hAnsi="Courier New"/>
+          <w:sz w:val="18"/>
+          <w:lang w:val="fr-FR"/>
+        </w:rPr>
+        <w:t>);</w:t>
+      </w:r>
+    </w:p>
+    <w:p>
+      <w:pPr>
+        <w:rPr>
+          <w:lang w:val="fr-FR"/>
+        </w:rPr>
+      </w:pPr>
+    </w:p>
+    <w:p>
+      <w:pPr>
+        <w:rPr>
+          <w:lang w:val="fr-FR"/>
+        </w:rPr>
+      </w:pPr>
+      <w:r>
+        <w:rPr>
+          <w:lang w:val="fr-FR"/>
+        </w:rPr>
+        <w:t>Les vues sont partiellement implémentées dans notre librairie. Les différents fichiers en cours de réalisation sont disponible dans les dossiers « include » et « src » et leurs tests dans le dossier « tests ».</w:t>
       </w:r>
     </w:p>
     <w:sectPr>
@@ -1105,7 +2294,7 @@
                 <w:noProof/>
                 <w:color w:val="808080" w:themeColor="background1" w:themeShade="80"/>
               </w:rPr>
-              <w:t>3</w:t>
+              <w:t>4</w:t>
             </w:r>
             <w:r>
               <w:rPr>
@@ -1148,7 +2337,7 @@
                 <w:noProof/>
                 <w:color w:val="808080" w:themeColor="background1" w:themeShade="80"/>
               </w:rPr>
-              <w:t>3</w:t>
+              <w:t>4</w:t>
             </w:r>
             <w:r>
               <w:rPr>
@@ -3997,122 +5186,122 @@
     </dgm:pt>
   </dgm:ptLst>
   <dgm:cxnLst>
-    <dgm:cxn modelId="{26382BA4-3098-4AAF-9FDB-545BC3AAC2D2}" type="presOf" srcId="{D89675FC-963D-4B46-AF2E-8404D957F8C2}" destId="{A26C8E74-41BD-4BB7-9D24-67A77490FEBB}" srcOrd="0" destOrd="0" presId="urn:microsoft.com/office/officeart/2005/8/layout/hierarchy6"/>
+    <dgm:cxn modelId="{2185EE19-B745-401C-87B7-938315231B37}" type="presOf" srcId="{472BF776-9EE5-49CE-8502-FAA3D6E78B7F}" destId="{D380397C-A941-47E1-9643-4AF2F5AD3212}" srcOrd="0" destOrd="0" presId="urn:microsoft.com/office/officeart/2005/8/layout/hierarchy6"/>
+    <dgm:cxn modelId="{B4D6AE3F-D4BF-418A-A6F2-BC909123BAFE}" type="presOf" srcId="{88FC4E43-7C50-49AC-9655-F08CBC4EE558}" destId="{235ABEC0-E3EC-44E9-9F0A-164C57C8FD69}" srcOrd="0" destOrd="0" presId="urn:microsoft.com/office/officeart/2005/8/layout/hierarchy6"/>
+    <dgm:cxn modelId="{3761CF74-65F3-48AD-AE21-E4F43F4D5437}" srcId="{69CF2490-B3A0-494F-B57E-EE3A5A0DA0B8}" destId="{852509C0-4730-40AF-8839-37D9FD6BF623}" srcOrd="1" destOrd="0" parTransId="{BB79DA0B-E7C0-4D12-8360-9022367AD032}" sibTransId="{E87B6FA7-A6C8-4B08-9B27-4C5016F9B6A3}"/>
+    <dgm:cxn modelId="{A00FD1F2-E2C7-42D2-92E2-89EF51F5279F}" type="presOf" srcId="{CA0CA908-C019-4A4C-BD94-E906B4A041CB}" destId="{24CCF9CA-6579-4C2C-B633-00B0521B2002}" srcOrd="0" destOrd="0" presId="urn:microsoft.com/office/officeart/2005/8/layout/hierarchy6"/>
+    <dgm:cxn modelId="{974BDB16-7DB1-4A07-ADB1-5A6EE41A15B1}" type="presOf" srcId="{EF05474A-2493-48FD-84B6-76886BFE55E7}" destId="{95134C75-463E-4344-9603-6B0576629EA6}" srcOrd="0" destOrd="0" presId="urn:microsoft.com/office/officeart/2005/8/layout/hierarchy6"/>
+    <dgm:cxn modelId="{59ECDFBF-D9FA-4041-80CA-3A26D75CF531}" srcId="{0998ED23-BB5D-4F1C-B25A-C723FDCD939A}" destId="{12821568-C9FD-43FD-AA50-E680D39E0F10}" srcOrd="1" destOrd="0" parTransId="{29AB90A6-465C-479F-81D0-5CBF2AB3AADA}" sibTransId="{22597E5D-621C-44E8-BAD4-139534269928}"/>
+    <dgm:cxn modelId="{E6CF4666-DC42-4448-BFA8-C4DD30F070AD}" srcId="{4F93DF41-2A59-43F2-B15F-9CC7078330CD}" destId="{D44F55B6-0896-4E77-858D-B62A841EE745}" srcOrd="3" destOrd="0" parTransId="{AF129FB7-66CF-4EE0-9805-76E7167BF705}" sibTransId="{F680D1A1-16A9-4B5A-B611-931B879E3824}"/>
+    <dgm:cxn modelId="{7A5B9772-982B-4B75-BE73-85707BFF5A11}" srcId="{3C2FCE90-28F6-4B0D-B96D-4EFDF5E6320D}" destId="{D89675FC-963D-4B46-AF2E-8404D957F8C2}" srcOrd="2" destOrd="0" parTransId="{38C778E8-0BC2-4B22-9810-3FD75B04C341}" sibTransId="{D85A8672-E53E-476D-9484-BA8C9D4B3B26}"/>
+    <dgm:cxn modelId="{468F297B-F032-4147-9BE1-627D3AE3C9A1}" srcId="{9D6156BA-9261-4841-AB69-89ACF41CD19B}" destId="{69CF2490-B3A0-494F-B57E-EE3A5A0DA0B8}" srcOrd="0" destOrd="0" parTransId="{3A16A516-2A81-4707-A6DB-70E4FEF23B1A}" sibTransId="{7F6D1F9B-2ED0-4EFF-A8E6-33AA921BD7AF}"/>
+    <dgm:cxn modelId="{25DDBEE4-C9FF-4885-84AF-89172F2B3A70}" type="presOf" srcId="{B9F93ABD-F3D9-4368-B9E0-77C7A8401968}" destId="{81D32C8B-ED12-4996-922B-403369417DFA}" srcOrd="0" destOrd="0" presId="urn:microsoft.com/office/officeart/2005/8/layout/hierarchy6"/>
+    <dgm:cxn modelId="{A49466AA-0624-4A8A-8D56-541C6A158136}" srcId="{4F93DF41-2A59-43F2-B15F-9CC7078330CD}" destId="{0553C175-E64F-432D-8F0D-BB721C9C054E}" srcOrd="2" destOrd="0" parTransId="{6E00D253-2241-442E-88A9-DA51F6F2E738}" sibTransId="{252D4755-E28F-479B-BB30-2E5E8821EC01}"/>
+    <dgm:cxn modelId="{872C9E51-B185-4EC6-98AC-2621934CB864}" type="presOf" srcId="{564BF026-D4C0-4C74-A1C7-574B5644C8D3}" destId="{AC264BDB-C25A-43D1-9001-814D365B1714}" srcOrd="0" destOrd="0" presId="urn:microsoft.com/office/officeart/2005/8/layout/hierarchy6"/>
+    <dgm:cxn modelId="{A08FB695-E32B-4CE2-AAFB-B3A24376A1E6}" type="presOf" srcId="{D44F55B6-0896-4E77-858D-B62A841EE745}" destId="{8F4A8919-98E2-42AD-8812-B534C3FFAD5E}" srcOrd="0" destOrd="0" presId="urn:microsoft.com/office/officeart/2005/8/layout/hierarchy6"/>
+    <dgm:cxn modelId="{DB8332A0-2524-4E1C-93C2-1303AE9768C6}" type="presOf" srcId="{FB5D41F7-EAAE-4B8C-9445-42C352352547}" destId="{D8C36B19-D7D5-402D-9BA5-464B5A46D3F5}" srcOrd="0" destOrd="0" presId="urn:microsoft.com/office/officeart/2005/8/layout/hierarchy6"/>
+    <dgm:cxn modelId="{D60FA723-8EF1-4B68-8224-500B38E9ED91}" srcId="{69CF2490-B3A0-494F-B57E-EE3A5A0DA0B8}" destId="{564BF026-D4C0-4C74-A1C7-574B5644C8D3}" srcOrd="2" destOrd="0" parTransId="{B98781C2-B246-4A9C-863A-355D3CB03EE5}" sibTransId="{EF657948-C5F7-4326-906A-B497054AF768}"/>
+    <dgm:cxn modelId="{05712819-247A-4530-80E7-0C184262391B}" type="presOf" srcId="{4F93DF41-2A59-43F2-B15F-9CC7078330CD}" destId="{081F507F-21BA-45C9-8D1B-D5EE50A54130}" srcOrd="0" destOrd="0" presId="urn:microsoft.com/office/officeart/2005/8/layout/hierarchy6"/>
+    <dgm:cxn modelId="{2F2571EE-34E7-4A1C-A4E1-077BF6EC860B}" type="presOf" srcId="{852509C0-4730-40AF-8839-37D9FD6BF623}" destId="{FDF22226-253B-458C-8B8D-06538D5C067F}" srcOrd="0" destOrd="0" presId="urn:microsoft.com/office/officeart/2005/8/layout/hierarchy6"/>
+    <dgm:cxn modelId="{AD4BB73C-F39F-4B42-9AD6-1F5310313592}" type="presOf" srcId="{428CFB13-3DA3-4F41-AF49-A526DEEAF467}" destId="{B28A1E60-D8A8-4A19-8A62-98B3DE0DF00F}" srcOrd="0" destOrd="0" presId="urn:microsoft.com/office/officeart/2005/8/layout/hierarchy6"/>
+    <dgm:cxn modelId="{8AAE6A19-68B6-4FDC-BFE5-E0C11B80096D}" type="presOf" srcId="{3A16A516-2A81-4707-A6DB-70E4FEF23B1A}" destId="{5F89EDD0-64F1-41DD-B46A-872772B037F3}" srcOrd="0" destOrd="0" presId="urn:microsoft.com/office/officeart/2005/8/layout/hierarchy6"/>
     <dgm:cxn modelId="{55E9DE2D-A5FF-41D2-8878-7B6ADD2E74FC}" srcId="{3C2FCE90-28F6-4B0D-B96D-4EFDF5E6320D}" destId="{472BF776-9EE5-49CE-8502-FAA3D6E78B7F}" srcOrd="0" destOrd="0" parTransId="{CA0CA908-C019-4A4C-BD94-E906B4A041CB}" sibTransId="{E149E805-9774-4950-A687-36334609B9EC}"/>
-    <dgm:cxn modelId="{9390D765-658C-4648-B0A5-A918FEFF9F93}" type="presOf" srcId="{4E32CB78-3571-4F3E-AE7C-84CCEA6CA739}" destId="{64111191-5FCA-4B16-9F42-5EBB7F3F0B00}" srcOrd="1" destOrd="0" presId="urn:microsoft.com/office/officeart/2005/8/layout/hierarchy6"/>
-    <dgm:cxn modelId="{25F7E254-D09B-4E2E-9217-D732982820AF}" type="presOf" srcId="{472BF776-9EE5-49CE-8502-FAA3D6E78B7F}" destId="{D380397C-A941-47E1-9643-4AF2F5AD3212}" srcOrd="0" destOrd="0" presId="urn:microsoft.com/office/officeart/2005/8/layout/hierarchy6"/>
-    <dgm:cxn modelId="{0B9DB956-C9EA-4B10-825E-68358714628A}" type="presOf" srcId="{FB5D41F7-EAAE-4B8C-9445-42C352352547}" destId="{D8C36B19-D7D5-402D-9BA5-464B5A46D3F5}" srcOrd="0" destOrd="0" presId="urn:microsoft.com/office/officeart/2005/8/layout/hierarchy6"/>
-    <dgm:cxn modelId="{410E93A4-40E7-432F-BDAF-3BC379449B5C}" type="presOf" srcId="{88FC4E43-7C50-49AC-9655-F08CBC4EE558}" destId="{235ABEC0-E3EC-44E9-9F0A-164C57C8FD69}" srcOrd="0" destOrd="0" presId="urn:microsoft.com/office/officeart/2005/8/layout/hierarchy6"/>
-    <dgm:cxn modelId="{38BE907A-F1DC-4859-B79C-30174A3E8DA6}" type="presOf" srcId="{564BF026-D4C0-4C74-A1C7-574B5644C8D3}" destId="{AC264BDB-C25A-43D1-9001-814D365B1714}" srcOrd="0" destOrd="0" presId="urn:microsoft.com/office/officeart/2005/8/layout/hierarchy6"/>
-    <dgm:cxn modelId="{E6CF4666-DC42-4448-BFA8-C4DD30F070AD}" srcId="{4F93DF41-2A59-43F2-B15F-9CC7078330CD}" destId="{D44F55B6-0896-4E77-858D-B62A841EE745}" srcOrd="3" destOrd="0" parTransId="{AF129FB7-66CF-4EE0-9805-76E7167BF705}" sibTransId="{F680D1A1-16A9-4B5A-B611-931B879E3824}"/>
-    <dgm:cxn modelId="{65BF6B9E-BAFA-4166-A384-0A4722FC250C}" type="presOf" srcId="{DF21312B-3063-4A20-85DA-DC34DE8EBAA1}" destId="{DC9688D0-3A58-43FC-AE4A-84C54F98C9DF}" srcOrd="0" destOrd="0" presId="urn:microsoft.com/office/officeart/2005/8/layout/hierarchy6"/>
-    <dgm:cxn modelId="{9EA64944-F612-411F-93BC-FC2FA67E4FE1}" type="presOf" srcId="{9D6156BA-9261-4841-AB69-89ACF41CD19B}" destId="{AAD8B751-FA9E-4492-966C-626442040FA0}" srcOrd="0" destOrd="0" presId="urn:microsoft.com/office/officeart/2005/8/layout/hierarchy6"/>
-    <dgm:cxn modelId="{7DC5D60A-CC35-419A-864F-0575738161B0}" type="presOf" srcId="{4E32CB78-3571-4F3E-AE7C-84CCEA6CA739}" destId="{F2B93FAA-95B5-4306-A22B-F15342CAE02B}" srcOrd="0" destOrd="0" presId="urn:microsoft.com/office/officeart/2005/8/layout/hierarchy6"/>
-    <dgm:cxn modelId="{6F4FD94A-EB4A-4369-A84C-3651E887D011}" type="presOf" srcId="{0553C175-E64F-432D-8F0D-BB721C9C054E}" destId="{B50F70DE-4908-4BA8-A9BD-D5B925096377}" srcOrd="1" destOrd="0" presId="urn:microsoft.com/office/officeart/2005/8/layout/hierarchy6"/>
-    <dgm:cxn modelId="{9772BFE2-561A-4F8D-A1F9-ECD61FF53777}" type="presOf" srcId="{852509C0-4730-40AF-8839-37D9FD6BF623}" destId="{FDF22226-253B-458C-8B8D-06538D5C067F}" srcOrd="0" destOrd="0" presId="urn:microsoft.com/office/officeart/2005/8/layout/hierarchy6"/>
-    <dgm:cxn modelId="{59ECDFBF-D9FA-4041-80CA-3A26D75CF531}" srcId="{0998ED23-BB5D-4F1C-B25A-C723FDCD939A}" destId="{12821568-C9FD-43FD-AA50-E680D39E0F10}" srcOrd="1" destOrd="0" parTransId="{29AB90A6-465C-479F-81D0-5CBF2AB3AADA}" sibTransId="{22597E5D-621C-44E8-BAD4-139534269928}"/>
-    <dgm:cxn modelId="{3761CF74-65F3-48AD-AE21-E4F43F4D5437}" srcId="{69CF2490-B3A0-494F-B57E-EE3A5A0DA0B8}" destId="{852509C0-4730-40AF-8839-37D9FD6BF623}" srcOrd="1" destOrd="0" parTransId="{BB79DA0B-E7C0-4D12-8360-9022367AD032}" sibTransId="{E87B6FA7-A6C8-4B08-9B27-4C5016F9B6A3}"/>
-    <dgm:cxn modelId="{2D0565F1-4FDA-4741-8DFE-6FDC44795607}" type="presOf" srcId="{0553C175-E64F-432D-8F0D-BB721C9C054E}" destId="{772E513C-FB4F-4E26-B87F-012837E3981B}" srcOrd="0" destOrd="0" presId="urn:microsoft.com/office/officeart/2005/8/layout/hierarchy6"/>
+    <dgm:cxn modelId="{9CAF7608-0299-4ACA-8B69-30F277ED49BF}" type="presOf" srcId="{D89675FC-963D-4B46-AF2E-8404D957F8C2}" destId="{A26C8E74-41BD-4BB7-9D24-67A77490FEBB}" srcOrd="0" destOrd="0" presId="urn:microsoft.com/office/officeart/2005/8/layout/hierarchy6"/>
+    <dgm:cxn modelId="{BE70BBF6-58A1-4110-BC8B-226D74A1C748}" type="presOf" srcId="{9D6156BA-9261-4841-AB69-89ACF41CD19B}" destId="{AAD8B751-FA9E-4492-966C-626442040FA0}" srcOrd="0" destOrd="0" presId="urn:microsoft.com/office/officeart/2005/8/layout/hierarchy6"/>
+    <dgm:cxn modelId="{449CE1B8-E909-4C38-8619-E12CEE159226}" type="presOf" srcId="{38C778E8-0BC2-4B22-9810-3FD75B04C341}" destId="{469E9E54-2EF3-49C1-B59C-4E31F93C6BC9}" srcOrd="0" destOrd="0" presId="urn:microsoft.com/office/officeart/2005/8/layout/hierarchy6"/>
+    <dgm:cxn modelId="{B98A971E-8758-4317-BD5E-C29A2AEE9D5C}" type="presOf" srcId="{B98781C2-B246-4A9C-863A-355D3CB03EE5}" destId="{6909A491-DB19-4949-A4E3-3A3969132BD9}" srcOrd="0" destOrd="0" presId="urn:microsoft.com/office/officeart/2005/8/layout/hierarchy6"/>
+    <dgm:cxn modelId="{99B63369-1D44-40DA-ABE4-7B0F6907337F}" type="presOf" srcId="{8C3561C8-E827-4187-8EDB-AC1C1C5D59F7}" destId="{110EBFA5-5518-488B-A2E2-DFC15EDDC37A}" srcOrd="0" destOrd="0" presId="urn:microsoft.com/office/officeart/2005/8/layout/hierarchy6"/>
+    <dgm:cxn modelId="{E69B89BB-E74A-4233-8796-7E79FAE53383}" srcId="{9D6156BA-9261-4841-AB69-89ACF41CD19B}" destId="{3C2FCE90-28F6-4B0D-B96D-4EFDF5E6320D}" srcOrd="2" destOrd="0" parTransId="{428CFB13-3DA3-4F41-AF49-A526DEEAF467}" sibTransId="{05C0A06B-98F7-4C37-8981-615CCF5D07F7}"/>
+    <dgm:cxn modelId="{1E26C345-7B60-48A0-A65F-1E313781B644}" type="presOf" srcId="{2B4EE79A-E5CF-4497-9C47-4D0E9EA219A6}" destId="{FD0DF7BD-74E3-4683-8431-6E5484911839}" srcOrd="0" destOrd="0" presId="urn:microsoft.com/office/officeart/2005/8/layout/hierarchy6"/>
+    <dgm:cxn modelId="{60731F68-2164-4DC4-8FB0-AEEB8CE84D86}" type="presOf" srcId="{3C2FCE90-28F6-4B0D-B96D-4EFDF5E6320D}" destId="{1A03A601-BCFC-4239-B2C5-46EFE19C7602}" srcOrd="0" destOrd="0" presId="urn:microsoft.com/office/officeart/2005/8/layout/hierarchy6"/>
+    <dgm:cxn modelId="{5B691916-4AD3-4915-B0EE-493B4B20589B}" type="presOf" srcId="{69CF2490-B3A0-494F-B57E-EE3A5A0DA0B8}" destId="{BCC77211-DA4E-46F2-A2EF-0071384C2908}" srcOrd="0" destOrd="0" presId="urn:microsoft.com/office/officeart/2005/8/layout/hierarchy6"/>
+    <dgm:cxn modelId="{98E1649D-0DFD-41B0-B9B9-469737486CA8}" type="presOf" srcId="{B2E4C531-FBF7-4BC8-B5F4-0DAEC828F516}" destId="{7C5E3EFE-B238-41BC-A0CA-D9CC1770E167}" srcOrd="0" destOrd="0" presId="urn:microsoft.com/office/officeart/2005/8/layout/hierarchy6"/>
+    <dgm:cxn modelId="{779574BE-F291-4147-942F-48519BC0E334}" srcId="{4F93DF41-2A59-43F2-B15F-9CC7078330CD}" destId="{4E32CB78-3571-4F3E-AE7C-84CCEA6CA739}" srcOrd="1" destOrd="0" parTransId="{2621DDAA-DF54-4296-B1A8-9F38EE093514}" sibTransId="{7CD55B9E-7642-43BE-BD7F-D12B46953AED}"/>
+    <dgm:cxn modelId="{E81CDC0B-0600-49D2-B7E2-328903C9B253}" type="presOf" srcId="{BB79DA0B-E7C0-4D12-8360-9022367AD032}" destId="{D7FA24E3-09E2-4267-969C-95BB9B882FD8}" srcOrd="0" destOrd="0" presId="urn:microsoft.com/office/officeart/2005/8/layout/hierarchy6"/>
+    <dgm:cxn modelId="{744254FB-43C8-431B-9597-215A9F267AA8}" type="presOf" srcId="{4E32CB78-3571-4F3E-AE7C-84CCEA6CA739}" destId="{F2B93FAA-95B5-4306-A22B-F15342CAE02B}" srcOrd="0" destOrd="0" presId="urn:microsoft.com/office/officeart/2005/8/layout/hierarchy6"/>
+    <dgm:cxn modelId="{86D6BF2D-DE20-4A27-B49C-D5DBFD4BC7ED}" srcId="{69CF2490-B3A0-494F-B57E-EE3A5A0DA0B8}" destId="{88FC4E43-7C50-49AC-9655-F08CBC4EE558}" srcOrd="0" destOrd="0" parTransId="{B9F93ABD-F3D9-4368-B9E0-77C7A8401968}" sibTransId="{FBBF85FB-FD44-4BF9-B9D1-B601AFEF5404}"/>
+    <dgm:cxn modelId="{3DB64122-DB56-40A9-B1DC-D4CC2FA6EE1E}" srcId="{9D6156BA-9261-4841-AB69-89ACF41CD19B}" destId="{0998ED23-BB5D-4F1C-B25A-C723FDCD939A}" srcOrd="1" destOrd="0" parTransId="{FB5D41F7-EAAE-4B8C-9445-42C352352547}" sibTransId="{B58D9CF0-77F0-488B-9082-69297460653C}"/>
+    <dgm:cxn modelId="{97C5AD0D-2A4B-4BFB-82BA-43E636350093}" type="presOf" srcId="{0998ED23-BB5D-4F1C-B25A-C723FDCD939A}" destId="{D3D40184-5139-4240-881F-40F08824D4BE}" srcOrd="0" destOrd="0" presId="urn:microsoft.com/office/officeart/2005/8/layout/hierarchy6"/>
+    <dgm:cxn modelId="{61FEDFF5-D715-4115-8DA7-B7D024A25385}" type="presOf" srcId="{4E32CB78-3571-4F3E-AE7C-84CCEA6CA739}" destId="{64111191-5FCA-4B16-9F42-5EBB7F3F0B00}" srcOrd="1" destOrd="0" presId="urn:microsoft.com/office/officeart/2005/8/layout/hierarchy6"/>
+    <dgm:cxn modelId="{C0F3E898-8E86-4F6C-ADB9-5A6058C85740}" srcId="{0998ED23-BB5D-4F1C-B25A-C723FDCD939A}" destId="{B2E4C531-FBF7-4BC8-B5F4-0DAEC828F516}" srcOrd="2" destOrd="0" parTransId="{8896E2B3-35C2-4488-B4A0-4A2C30128144}" sibTransId="{99BA5717-DE4A-44FE-8EDB-A2B7BA45F3FC}"/>
+    <dgm:cxn modelId="{1D23D825-7BDB-47D1-8432-6FAB94E34981}" type="presOf" srcId="{D44F55B6-0896-4E77-858D-B62A841EE745}" destId="{0A594B83-9E3A-4DFD-8E2E-3E17CD250A3D}" srcOrd="1" destOrd="0" presId="urn:microsoft.com/office/officeart/2005/8/layout/hierarchy6"/>
+    <dgm:cxn modelId="{49EA94DC-2B87-4677-ADFB-A518FE376419}" type="presOf" srcId="{8896E2B3-35C2-4488-B4A0-4A2C30128144}" destId="{4342F7B0-90C8-48F1-9E20-2EF6FC5939D8}" srcOrd="0" destOrd="0" presId="urn:microsoft.com/office/officeart/2005/8/layout/hierarchy6"/>
+    <dgm:cxn modelId="{E5A199F4-B544-485A-91D1-9CB56CA27672}" srcId="{3C2FCE90-28F6-4B0D-B96D-4EFDF5E6320D}" destId="{2B4EE79A-E5CF-4497-9C47-4D0E9EA219A6}" srcOrd="1" destOrd="0" parTransId="{EF05474A-2493-48FD-84B6-76886BFE55E7}" sibTransId="{45C31FA0-6763-4F9A-8D77-3A174850E47D}"/>
+    <dgm:cxn modelId="{BAA53A5B-009A-4357-8A25-11C9B21F3BB6}" srcId="{0998ED23-BB5D-4F1C-B25A-C723FDCD939A}" destId="{DF21312B-3063-4A20-85DA-DC34DE8EBAA1}" srcOrd="0" destOrd="0" parTransId="{8C3561C8-E827-4187-8EDB-AC1C1C5D59F7}" sibTransId="{B6F508C7-65FB-45E6-BA0D-EE3AC2F94007}"/>
+    <dgm:cxn modelId="{41829FF1-4E2C-4F00-A5C2-7C5D21F3AD87}" type="presOf" srcId="{12821568-C9FD-43FD-AA50-E680D39E0F10}" destId="{DE3FB63F-5271-4A54-9DCC-42E5480153FA}" srcOrd="0" destOrd="0" presId="urn:microsoft.com/office/officeart/2005/8/layout/hierarchy6"/>
     <dgm:cxn modelId="{23CC588C-93DC-4C8F-B5FD-11B8B7EAC6D4}" srcId="{4F93DF41-2A59-43F2-B15F-9CC7078330CD}" destId="{9D6156BA-9261-4841-AB69-89ACF41CD19B}" srcOrd="0" destOrd="0" parTransId="{F6372B33-21E1-4784-8696-33F8C0DE2A7F}" sibTransId="{A79C323F-4695-4163-B8D0-3EF90BA73D6E}"/>
-    <dgm:cxn modelId="{DB626933-B7E4-4A46-9E53-1743AE5B56D6}" type="presOf" srcId="{BB79DA0B-E7C0-4D12-8360-9022367AD032}" destId="{D7FA24E3-09E2-4267-969C-95BB9B882FD8}" srcOrd="0" destOrd="0" presId="urn:microsoft.com/office/officeart/2005/8/layout/hierarchy6"/>
-    <dgm:cxn modelId="{ABB53693-876E-45F8-8BBE-52D320D30403}" type="presOf" srcId="{EF05474A-2493-48FD-84B6-76886BFE55E7}" destId="{95134C75-463E-4344-9603-6B0576629EA6}" srcOrd="0" destOrd="0" presId="urn:microsoft.com/office/officeart/2005/8/layout/hierarchy6"/>
-    <dgm:cxn modelId="{86D6BF2D-DE20-4A27-B49C-D5DBFD4BC7ED}" srcId="{69CF2490-B3A0-494F-B57E-EE3A5A0DA0B8}" destId="{88FC4E43-7C50-49AC-9655-F08CBC4EE558}" srcOrd="0" destOrd="0" parTransId="{B9F93ABD-F3D9-4368-B9E0-77C7A8401968}" sibTransId="{FBBF85FB-FD44-4BF9-B9D1-B601AFEF5404}"/>
-    <dgm:cxn modelId="{2A52EC85-4C1C-48F6-BDEF-869636D770E7}" type="presOf" srcId="{D44F55B6-0896-4E77-858D-B62A841EE745}" destId="{8F4A8919-98E2-42AD-8812-B534C3FFAD5E}" srcOrd="0" destOrd="0" presId="urn:microsoft.com/office/officeart/2005/8/layout/hierarchy6"/>
-    <dgm:cxn modelId="{E69B89BB-E74A-4233-8796-7E79FAE53383}" srcId="{9D6156BA-9261-4841-AB69-89ACF41CD19B}" destId="{3C2FCE90-28F6-4B0D-B96D-4EFDF5E6320D}" srcOrd="2" destOrd="0" parTransId="{428CFB13-3DA3-4F41-AF49-A526DEEAF467}" sibTransId="{05C0A06B-98F7-4C37-8981-615CCF5D07F7}"/>
-    <dgm:cxn modelId="{E5A199F4-B544-485A-91D1-9CB56CA27672}" srcId="{3C2FCE90-28F6-4B0D-B96D-4EFDF5E6320D}" destId="{2B4EE79A-E5CF-4497-9C47-4D0E9EA219A6}" srcOrd="1" destOrd="0" parTransId="{EF05474A-2493-48FD-84B6-76886BFE55E7}" sibTransId="{45C31FA0-6763-4F9A-8D77-3A174850E47D}"/>
-    <dgm:cxn modelId="{61F80F83-FFAD-40F2-ADA1-675AF0761FC6}" type="presOf" srcId="{0998ED23-BB5D-4F1C-B25A-C723FDCD939A}" destId="{D3D40184-5139-4240-881F-40F08824D4BE}" srcOrd="0" destOrd="0" presId="urn:microsoft.com/office/officeart/2005/8/layout/hierarchy6"/>
-    <dgm:cxn modelId="{6E9990C2-8DB8-481E-A5A3-13614DFDB6A7}" type="presOf" srcId="{B2E4C531-FBF7-4BC8-B5F4-0DAEC828F516}" destId="{7C5E3EFE-B238-41BC-A0CA-D9CC1770E167}" srcOrd="0" destOrd="0" presId="urn:microsoft.com/office/officeart/2005/8/layout/hierarchy6"/>
-    <dgm:cxn modelId="{D7764DA3-D8B2-4BDA-827B-5CE8F4A73C9C}" type="presOf" srcId="{3A16A516-2A81-4707-A6DB-70E4FEF23B1A}" destId="{5F89EDD0-64F1-41DD-B46A-872772B037F3}" srcOrd="0" destOrd="0" presId="urn:microsoft.com/office/officeart/2005/8/layout/hierarchy6"/>
-    <dgm:cxn modelId="{CA485F2A-643E-4175-AC4A-29728EF3D521}" type="presOf" srcId="{4F93DF41-2A59-43F2-B15F-9CC7078330CD}" destId="{081F507F-21BA-45C9-8D1B-D5EE50A54130}" srcOrd="0" destOrd="0" presId="urn:microsoft.com/office/officeart/2005/8/layout/hierarchy6"/>
-    <dgm:cxn modelId="{611377F4-08BE-4A0E-AAC1-4D90D769645C}" type="presOf" srcId="{69CF2490-B3A0-494F-B57E-EE3A5A0DA0B8}" destId="{BCC77211-DA4E-46F2-A2EF-0071384C2908}" srcOrd="0" destOrd="0" presId="urn:microsoft.com/office/officeart/2005/8/layout/hierarchy6"/>
-    <dgm:cxn modelId="{BAA53A5B-009A-4357-8A25-11C9B21F3BB6}" srcId="{0998ED23-BB5D-4F1C-B25A-C723FDCD939A}" destId="{DF21312B-3063-4A20-85DA-DC34DE8EBAA1}" srcOrd="0" destOrd="0" parTransId="{8C3561C8-E827-4187-8EDB-AC1C1C5D59F7}" sibTransId="{B6F508C7-65FB-45E6-BA0D-EE3AC2F94007}"/>
-    <dgm:cxn modelId="{6B3A04B4-1C4B-4958-8951-88D08100A2F7}" type="presOf" srcId="{8C3561C8-E827-4187-8EDB-AC1C1C5D59F7}" destId="{110EBFA5-5518-488B-A2E2-DFC15EDDC37A}" srcOrd="0" destOrd="0" presId="urn:microsoft.com/office/officeart/2005/8/layout/hierarchy6"/>
-    <dgm:cxn modelId="{46399A44-9AF7-4394-895E-9C0F4AEFA9E4}" type="presOf" srcId="{3C2FCE90-28F6-4B0D-B96D-4EFDF5E6320D}" destId="{1A03A601-BCFC-4239-B2C5-46EFE19C7602}" srcOrd="0" destOrd="0" presId="urn:microsoft.com/office/officeart/2005/8/layout/hierarchy6"/>
-    <dgm:cxn modelId="{3DB64122-DB56-40A9-B1DC-D4CC2FA6EE1E}" srcId="{9D6156BA-9261-4841-AB69-89ACF41CD19B}" destId="{0998ED23-BB5D-4F1C-B25A-C723FDCD939A}" srcOrd="1" destOrd="0" parTransId="{FB5D41F7-EAAE-4B8C-9445-42C352352547}" sibTransId="{B58D9CF0-77F0-488B-9082-69297460653C}"/>
-    <dgm:cxn modelId="{6FDE8779-FC87-4509-AE13-CFF1679C32A8}" type="presOf" srcId="{29AB90A6-465C-479F-81D0-5CBF2AB3AADA}" destId="{989B3F71-7606-45DE-9EE0-48380C63654B}" srcOrd="0" destOrd="0" presId="urn:microsoft.com/office/officeart/2005/8/layout/hierarchy6"/>
-    <dgm:cxn modelId="{C0F3E898-8E86-4F6C-ADB9-5A6058C85740}" srcId="{0998ED23-BB5D-4F1C-B25A-C723FDCD939A}" destId="{B2E4C531-FBF7-4BC8-B5F4-0DAEC828F516}" srcOrd="2" destOrd="0" parTransId="{8896E2B3-35C2-4488-B4A0-4A2C30128144}" sibTransId="{99BA5717-DE4A-44FE-8EDB-A2B7BA45F3FC}"/>
-    <dgm:cxn modelId="{CCC1D779-3C25-4534-9794-087C06E7ACF4}" type="presOf" srcId="{2B4EE79A-E5CF-4497-9C47-4D0E9EA219A6}" destId="{FD0DF7BD-74E3-4683-8431-6E5484911839}" srcOrd="0" destOrd="0" presId="urn:microsoft.com/office/officeart/2005/8/layout/hierarchy6"/>
-    <dgm:cxn modelId="{ACB641AE-9451-4E4B-86FA-C5DDA8BD3310}" type="presOf" srcId="{38C778E8-0BC2-4B22-9810-3FD75B04C341}" destId="{469E9E54-2EF3-49C1-B59C-4E31F93C6BC9}" srcOrd="0" destOrd="0" presId="urn:microsoft.com/office/officeart/2005/8/layout/hierarchy6"/>
-    <dgm:cxn modelId="{7A5B9772-982B-4B75-BE73-85707BFF5A11}" srcId="{3C2FCE90-28F6-4B0D-B96D-4EFDF5E6320D}" destId="{D89675FC-963D-4B46-AF2E-8404D957F8C2}" srcOrd="2" destOrd="0" parTransId="{38C778E8-0BC2-4B22-9810-3FD75B04C341}" sibTransId="{D85A8672-E53E-476D-9484-BA8C9D4B3B26}"/>
-    <dgm:cxn modelId="{261D9630-4572-4DA3-8CE4-4C7480369B34}" type="presOf" srcId="{B9F93ABD-F3D9-4368-B9E0-77C7A8401968}" destId="{81D32C8B-ED12-4996-922B-403369417DFA}" srcOrd="0" destOrd="0" presId="urn:microsoft.com/office/officeart/2005/8/layout/hierarchy6"/>
-    <dgm:cxn modelId="{779574BE-F291-4147-942F-48519BC0E334}" srcId="{4F93DF41-2A59-43F2-B15F-9CC7078330CD}" destId="{4E32CB78-3571-4F3E-AE7C-84CCEA6CA739}" srcOrd="1" destOrd="0" parTransId="{2621DDAA-DF54-4296-B1A8-9F38EE093514}" sibTransId="{7CD55B9E-7642-43BE-BD7F-D12B46953AED}"/>
-    <dgm:cxn modelId="{A49466AA-0624-4A8A-8D56-541C6A158136}" srcId="{4F93DF41-2A59-43F2-B15F-9CC7078330CD}" destId="{0553C175-E64F-432D-8F0D-BB721C9C054E}" srcOrd="2" destOrd="0" parTransId="{6E00D253-2241-442E-88A9-DA51F6F2E738}" sibTransId="{252D4755-E28F-479B-BB30-2E5E8821EC01}"/>
-    <dgm:cxn modelId="{D60FA723-8EF1-4B68-8224-500B38E9ED91}" srcId="{69CF2490-B3A0-494F-B57E-EE3A5A0DA0B8}" destId="{564BF026-D4C0-4C74-A1C7-574B5644C8D3}" srcOrd="2" destOrd="0" parTransId="{B98781C2-B246-4A9C-863A-355D3CB03EE5}" sibTransId="{EF657948-C5F7-4326-906A-B497054AF768}"/>
-    <dgm:cxn modelId="{4D0DEB89-92F6-4DBB-94F0-474F9AA459B9}" type="presOf" srcId="{428CFB13-3DA3-4F41-AF49-A526DEEAF467}" destId="{B28A1E60-D8A8-4A19-8A62-98B3DE0DF00F}" srcOrd="0" destOrd="0" presId="urn:microsoft.com/office/officeart/2005/8/layout/hierarchy6"/>
-    <dgm:cxn modelId="{C3759926-5B38-48A9-886B-6B264DD38B44}" type="presOf" srcId="{CA0CA908-C019-4A4C-BD94-E906B4A041CB}" destId="{24CCF9CA-6579-4C2C-B633-00B0521B2002}" srcOrd="0" destOrd="0" presId="urn:microsoft.com/office/officeart/2005/8/layout/hierarchy6"/>
-    <dgm:cxn modelId="{468F297B-F032-4147-9BE1-627D3AE3C9A1}" srcId="{9D6156BA-9261-4841-AB69-89ACF41CD19B}" destId="{69CF2490-B3A0-494F-B57E-EE3A5A0DA0B8}" srcOrd="0" destOrd="0" parTransId="{3A16A516-2A81-4707-A6DB-70E4FEF23B1A}" sibTransId="{7F6D1F9B-2ED0-4EFF-A8E6-33AA921BD7AF}"/>
-    <dgm:cxn modelId="{58474249-6812-4CD9-9C40-3CF68E6B21E0}" type="presOf" srcId="{D44F55B6-0896-4E77-858D-B62A841EE745}" destId="{0A594B83-9E3A-4DFD-8E2E-3E17CD250A3D}" srcOrd="1" destOrd="0" presId="urn:microsoft.com/office/officeart/2005/8/layout/hierarchy6"/>
-    <dgm:cxn modelId="{7AC2A5B2-3DE5-4833-8803-B333FCCA8F1E}" type="presOf" srcId="{12821568-C9FD-43FD-AA50-E680D39E0F10}" destId="{DE3FB63F-5271-4A54-9DCC-42E5480153FA}" srcOrd="0" destOrd="0" presId="urn:microsoft.com/office/officeart/2005/8/layout/hierarchy6"/>
-    <dgm:cxn modelId="{C9CAB0FC-6AC5-4905-A5DE-B342B811AF40}" type="presOf" srcId="{B98781C2-B246-4A9C-863A-355D3CB03EE5}" destId="{6909A491-DB19-4949-A4E3-3A3969132BD9}" srcOrd="0" destOrd="0" presId="urn:microsoft.com/office/officeart/2005/8/layout/hierarchy6"/>
-    <dgm:cxn modelId="{C23607AE-D11D-4308-A658-08389696FFD2}" type="presOf" srcId="{8896E2B3-35C2-4488-B4A0-4A2C30128144}" destId="{4342F7B0-90C8-48F1-9E20-2EF6FC5939D8}" srcOrd="0" destOrd="0" presId="urn:microsoft.com/office/officeart/2005/8/layout/hierarchy6"/>
-    <dgm:cxn modelId="{244B8CB2-82CD-44D5-9B1C-78C8E02E70A3}" type="presParOf" srcId="{081F507F-21BA-45C9-8D1B-D5EE50A54130}" destId="{9A4A1F18-210D-45A5-8939-AEE8C55429DF}" srcOrd="0" destOrd="0" presId="urn:microsoft.com/office/officeart/2005/8/layout/hierarchy6"/>
-    <dgm:cxn modelId="{E4B22CD3-E138-40D0-9F5E-5B84CAA47B23}" type="presParOf" srcId="{9A4A1F18-210D-45A5-8939-AEE8C55429DF}" destId="{49100AC1-B4FC-4160-BDDE-EEDB33EA8A9F}" srcOrd="0" destOrd="0" presId="urn:microsoft.com/office/officeart/2005/8/layout/hierarchy6"/>
-    <dgm:cxn modelId="{0F2DA8FC-3F90-41CA-930F-9CE798CBD2D7}" type="presParOf" srcId="{9A4A1F18-210D-45A5-8939-AEE8C55429DF}" destId="{65D8EB10-21E5-4E78-BA2A-25966A4D8150}" srcOrd="1" destOrd="0" presId="urn:microsoft.com/office/officeart/2005/8/layout/hierarchy6"/>
-    <dgm:cxn modelId="{3169842D-8635-42C5-9D2D-DCABED210D28}" type="presParOf" srcId="{65D8EB10-21E5-4E78-BA2A-25966A4D8150}" destId="{99605687-4F4A-4A6F-BEDC-2CFA5A7786F8}" srcOrd="0" destOrd="0" presId="urn:microsoft.com/office/officeart/2005/8/layout/hierarchy6"/>
-    <dgm:cxn modelId="{2759DC80-135E-4AC4-9F2E-B007296A5091}" type="presParOf" srcId="{99605687-4F4A-4A6F-BEDC-2CFA5A7786F8}" destId="{AAD8B751-FA9E-4492-966C-626442040FA0}" srcOrd="0" destOrd="0" presId="urn:microsoft.com/office/officeart/2005/8/layout/hierarchy6"/>
-    <dgm:cxn modelId="{00AFA0D0-9D68-4358-9C66-615A6286201F}" type="presParOf" srcId="{99605687-4F4A-4A6F-BEDC-2CFA5A7786F8}" destId="{E6B7BC57-02F5-4814-8533-956E846C277D}" srcOrd="1" destOrd="0" presId="urn:microsoft.com/office/officeart/2005/8/layout/hierarchy6"/>
-    <dgm:cxn modelId="{36470FB6-CDE7-4BEE-B3CD-C30ED958A92B}" type="presParOf" srcId="{E6B7BC57-02F5-4814-8533-956E846C277D}" destId="{5F89EDD0-64F1-41DD-B46A-872772B037F3}" srcOrd="0" destOrd="0" presId="urn:microsoft.com/office/officeart/2005/8/layout/hierarchy6"/>
-    <dgm:cxn modelId="{1CE649B4-914F-44C3-9ED0-5D6014D0C447}" type="presParOf" srcId="{E6B7BC57-02F5-4814-8533-956E846C277D}" destId="{2CF1E42A-D496-41D8-B47E-B8CCBCA17C5C}" srcOrd="1" destOrd="0" presId="urn:microsoft.com/office/officeart/2005/8/layout/hierarchy6"/>
-    <dgm:cxn modelId="{F4A9BC10-4D2D-4578-A38C-29CAE72AD8A7}" type="presParOf" srcId="{2CF1E42A-D496-41D8-B47E-B8CCBCA17C5C}" destId="{BCC77211-DA4E-46F2-A2EF-0071384C2908}" srcOrd="0" destOrd="0" presId="urn:microsoft.com/office/officeart/2005/8/layout/hierarchy6"/>
-    <dgm:cxn modelId="{360EFE26-3688-42B1-9365-DA3C53F6BC89}" type="presParOf" srcId="{2CF1E42A-D496-41D8-B47E-B8CCBCA17C5C}" destId="{07DAA16A-AC46-48D2-BB80-938934BC055C}" srcOrd="1" destOrd="0" presId="urn:microsoft.com/office/officeart/2005/8/layout/hierarchy6"/>
-    <dgm:cxn modelId="{79E9D25D-60BF-4797-8AA9-0E265C22668A}" type="presParOf" srcId="{07DAA16A-AC46-48D2-BB80-938934BC055C}" destId="{81D32C8B-ED12-4996-922B-403369417DFA}" srcOrd="0" destOrd="0" presId="urn:microsoft.com/office/officeart/2005/8/layout/hierarchy6"/>
-    <dgm:cxn modelId="{309E0DCD-2819-45DB-BF64-CF53B3854E41}" type="presParOf" srcId="{07DAA16A-AC46-48D2-BB80-938934BC055C}" destId="{9CE012F3-8BA0-4EE7-8C75-92386C6A0D17}" srcOrd="1" destOrd="0" presId="urn:microsoft.com/office/officeart/2005/8/layout/hierarchy6"/>
-    <dgm:cxn modelId="{360BE3E1-A47F-4E3C-B047-5D957492BC52}" type="presParOf" srcId="{9CE012F3-8BA0-4EE7-8C75-92386C6A0D17}" destId="{235ABEC0-E3EC-44E9-9F0A-164C57C8FD69}" srcOrd="0" destOrd="0" presId="urn:microsoft.com/office/officeart/2005/8/layout/hierarchy6"/>
-    <dgm:cxn modelId="{A8264E68-F348-4E7D-80F9-6A42EAEDC948}" type="presParOf" srcId="{9CE012F3-8BA0-4EE7-8C75-92386C6A0D17}" destId="{19F1DABD-C8FB-468F-AC83-276BAE87231B}" srcOrd="1" destOrd="0" presId="urn:microsoft.com/office/officeart/2005/8/layout/hierarchy6"/>
-    <dgm:cxn modelId="{0593D58E-8A30-42DF-8F6A-8DC7BC757CA8}" type="presParOf" srcId="{07DAA16A-AC46-48D2-BB80-938934BC055C}" destId="{D7FA24E3-09E2-4267-969C-95BB9B882FD8}" srcOrd="2" destOrd="0" presId="urn:microsoft.com/office/officeart/2005/8/layout/hierarchy6"/>
-    <dgm:cxn modelId="{75F4E8D7-A15B-4ED7-A6F3-A90BF2A38D57}" type="presParOf" srcId="{07DAA16A-AC46-48D2-BB80-938934BC055C}" destId="{32D85F71-D8C1-4F89-AFDE-D6F0B5DE6EDB}" srcOrd="3" destOrd="0" presId="urn:microsoft.com/office/officeart/2005/8/layout/hierarchy6"/>
-    <dgm:cxn modelId="{CC0CDDB1-A7F1-411B-93F8-F8917FA30582}" type="presParOf" srcId="{32D85F71-D8C1-4F89-AFDE-D6F0B5DE6EDB}" destId="{FDF22226-253B-458C-8B8D-06538D5C067F}" srcOrd="0" destOrd="0" presId="urn:microsoft.com/office/officeart/2005/8/layout/hierarchy6"/>
-    <dgm:cxn modelId="{F9722166-2745-415D-8012-CCD0F40BE92B}" type="presParOf" srcId="{32D85F71-D8C1-4F89-AFDE-D6F0B5DE6EDB}" destId="{FB815F14-D8A8-48E3-87AB-638C1F51807B}" srcOrd="1" destOrd="0" presId="urn:microsoft.com/office/officeart/2005/8/layout/hierarchy6"/>
-    <dgm:cxn modelId="{5C374E82-4534-4731-A0BC-E119956F619F}" type="presParOf" srcId="{07DAA16A-AC46-48D2-BB80-938934BC055C}" destId="{6909A491-DB19-4949-A4E3-3A3969132BD9}" srcOrd="4" destOrd="0" presId="urn:microsoft.com/office/officeart/2005/8/layout/hierarchy6"/>
-    <dgm:cxn modelId="{4760BE26-E046-463D-8723-19D2D6FDA904}" type="presParOf" srcId="{07DAA16A-AC46-48D2-BB80-938934BC055C}" destId="{B0E31BFF-A986-4FAF-923B-FE7B558842E6}" srcOrd="5" destOrd="0" presId="urn:microsoft.com/office/officeart/2005/8/layout/hierarchy6"/>
-    <dgm:cxn modelId="{EB14EB66-2D69-4A33-A7A3-4B90466C0490}" type="presParOf" srcId="{B0E31BFF-A986-4FAF-923B-FE7B558842E6}" destId="{AC264BDB-C25A-43D1-9001-814D365B1714}" srcOrd="0" destOrd="0" presId="urn:microsoft.com/office/officeart/2005/8/layout/hierarchy6"/>
-    <dgm:cxn modelId="{4C1A4A53-80B9-461B-B2F1-7FE729EE9FBA}" type="presParOf" srcId="{B0E31BFF-A986-4FAF-923B-FE7B558842E6}" destId="{09892B1C-7869-4C37-B35A-551FC406DC26}" srcOrd="1" destOrd="0" presId="urn:microsoft.com/office/officeart/2005/8/layout/hierarchy6"/>
-    <dgm:cxn modelId="{53DDB872-8B08-43F7-A3D5-58961E9A42FF}" type="presParOf" srcId="{E6B7BC57-02F5-4814-8533-956E846C277D}" destId="{D8C36B19-D7D5-402D-9BA5-464B5A46D3F5}" srcOrd="2" destOrd="0" presId="urn:microsoft.com/office/officeart/2005/8/layout/hierarchy6"/>
-    <dgm:cxn modelId="{9143969B-B063-4675-8DC5-E61EDC91A8BC}" type="presParOf" srcId="{E6B7BC57-02F5-4814-8533-956E846C277D}" destId="{15774EC9-5984-4AF7-BD96-AD2C1EA47393}" srcOrd="3" destOrd="0" presId="urn:microsoft.com/office/officeart/2005/8/layout/hierarchy6"/>
-    <dgm:cxn modelId="{DA6EB911-F81A-4341-8C0A-7CE0120F946B}" type="presParOf" srcId="{15774EC9-5984-4AF7-BD96-AD2C1EA47393}" destId="{D3D40184-5139-4240-881F-40F08824D4BE}" srcOrd="0" destOrd="0" presId="urn:microsoft.com/office/officeart/2005/8/layout/hierarchy6"/>
-    <dgm:cxn modelId="{CF87ABC5-54FC-4F21-A8A4-A4D890956B65}" type="presParOf" srcId="{15774EC9-5984-4AF7-BD96-AD2C1EA47393}" destId="{2AF620F4-343B-433B-9CA3-3A83B6AA4FA5}" srcOrd="1" destOrd="0" presId="urn:microsoft.com/office/officeart/2005/8/layout/hierarchy6"/>
-    <dgm:cxn modelId="{97B008DA-EA30-4B58-A796-72A9027A89C0}" type="presParOf" srcId="{2AF620F4-343B-433B-9CA3-3A83B6AA4FA5}" destId="{110EBFA5-5518-488B-A2E2-DFC15EDDC37A}" srcOrd="0" destOrd="0" presId="urn:microsoft.com/office/officeart/2005/8/layout/hierarchy6"/>
-    <dgm:cxn modelId="{E13772BB-3580-4F53-8C86-AE5E43E43F74}" type="presParOf" srcId="{2AF620F4-343B-433B-9CA3-3A83B6AA4FA5}" destId="{0C28AEA5-64A1-4E18-9ACE-13A1B110340D}" srcOrd="1" destOrd="0" presId="urn:microsoft.com/office/officeart/2005/8/layout/hierarchy6"/>
-    <dgm:cxn modelId="{F6B7DCB7-E8A9-4512-9FC0-27528E22439A}" type="presParOf" srcId="{0C28AEA5-64A1-4E18-9ACE-13A1B110340D}" destId="{DC9688D0-3A58-43FC-AE4A-84C54F98C9DF}" srcOrd="0" destOrd="0" presId="urn:microsoft.com/office/officeart/2005/8/layout/hierarchy6"/>
-    <dgm:cxn modelId="{60060997-93CF-4902-9490-0BE9A3CE6C16}" type="presParOf" srcId="{0C28AEA5-64A1-4E18-9ACE-13A1B110340D}" destId="{AF5D3646-020E-403D-A8C0-4F32E78C410D}" srcOrd="1" destOrd="0" presId="urn:microsoft.com/office/officeart/2005/8/layout/hierarchy6"/>
-    <dgm:cxn modelId="{D372F9B4-26B4-4FE7-845A-D55D228E501D}" type="presParOf" srcId="{2AF620F4-343B-433B-9CA3-3A83B6AA4FA5}" destId="{989B3F71-7606-45DE-9EE0-48380C63654B}" srcOrd="2" destOrd="0" presId="urn:microsoft.com/office/officeart/2005/8/layout/hierarchy6"/>
-    <dgm:cxn modelId="{9BAF5ABF-01C4-4757-802A-00A3A8D617B5}" type="presParOf" srcId="{2AF620F4-343B-433B-9CA3-3A83B6AA4FA5}" destId="{135A715E-C93C-4BEF-8534-8369BBC230B2}" srcOrd="3" destOrd="0" presId="urn:microsoft.com/office/officeart/2005/8/layout/hierarchy6"/>
-    <dgm:cxn modelId="{47422053-5FB8-466C-924C-CCFC7320E8C7}" type="presParOf" srcId="{135A715E-C93C-4BEF-8534-8369BBC230B2}" destId="{DE3FB63F-5271-4A54-9DCC-42E5480153FA}" srcOrd="0" destOrd="0" presId="urn:microsoft.com/office/officeart/2005/8/layout/hierarchy6"/>
-    <dgm:cxn modelId="{3D9FC656-D004-4322-B5EA-F8EB874C68C5}" type="presParOf" srcId="{135A715E-C93C-4BEF-8534-8369BBC230B2}" destId="{A9E6F0FE-910B-43C7-8377-183C6C2D8791}" srcOrd="1" destOrd="0" presId="urn:microsoft.com/office/officeart/2005/8/layout/hierarchy6"/>
-    <dgm:cxn modelId="{F43E4DFA-2C38-401E-91D9-BD6841D8C544}" type="presParOf" srcId="{2AF620F4-343B-433B-9CA3-3A83B6AA4FA5}" destId="{4342F7B0-90C8-48F1-9E20-2EF6FC5939D8}" srcOrd="4" destOrd="0" presId="urn:microsoft.com/office/officeart/2005/8/layout/hierarchy6"/>
-    <dgm:cxn modelId="{FFAC9F69-A4D4-4BEF-B4E9-9C1160C76783}" type="presParOf" srcId="{2AF620F4-343B-433B-9CA3-3A83B6AA4FA5}" destId="{6D5956AC-C776-417F-BF34-4B26D8737F24}" srcOrd="5" destOrd="0" presId="urn:microsoft.com/office/officeart/2005/8/layout/hierarchy6"/>
-    <dgm:cxn modelId="{AAEC9FFE-834B-47F6-B6A1-696532329F30}" type="presParOf" srcId="{6D5956AC-C776-417F-BF34-4B26D8737F24}" destId="{7C5E3EFE-B238-41BC-A0CA-D9CC1770E167}" srcOrd="0" destOrd="0" presId="urn:microsoft.com/office/officeart/2005/8/layout/hierarchy6"/>
-    <dgm:cxn modelId="{8B2AA8A6-095C-4487-85C7-B9DBB1A1467C}" type="presParOf" srcId="{6D5956AC-C776-417F-BF34-4B26D8737F24}" destId="{63AEC617-88C1-4C26-8455-769B157FCAFF}" srcOrd="1" destOrd="0" presId="urn:microsoft.com/office/officeart/2005/8/layout/hierarchy6"/>
-    <dgm:cxn modelId="{92B56357-A229-436A-A91B-F9D0105739D1}" type="presParOf" srcId="{E6B7BC57-02F5-4814-8533-956E846C277D}" destId="{B28A1E60-D8A8-4A19-8A62-98B3DE0DF00F}" srcOrd="4" destOrd="0" presId="urn:microsoft.com/office/officeart/2005/8/layout/hierarchy6"/>
-    <dgm:cxn modelId="{F1A7EFDC-3251-460D-B557-F94CB0799627}" type="presParOf" srcId="{E6B7BC57-02F5-4814-8533-956E846C277D}" destId="{57193C0D-21CA-4563-A031-3D4140268FCA}" srcOrd="5" destOrd="0" presId="urn:microsoft.com/office/officeart/2005/8/layout/hierarchy6"/>
-    <dgm:cxn modelId="{5B22789A-7550-4428-A87C-D11560C36509}" type="presParOf" srcId="{57193C0D-21CA-4563-A031-3D4140268FCA}" destId="{1A03A601-BCFC-4239-B2C5-46EFE19C7602}" srcOrd="0" destOrd="0" presId="urn:microsoft.com/office/officeart/2005/8/layout/hierarchy6"/>
-    <dgm:cxn modelId="{4D6F092B-9024-4354-80AA-01360CD8845E}" type="presParOf" srcId="{57193C0D-21CA-4563-A031-3D4140268FCA}" destId="{B2A9F1DC-068C-438A-9FA0-3E6EF1C8953B}" srcOrd="1" destOrd="0" presId="urn:microsoft.com/office/officeart/2005/8/layout/hierarchy6"/>
-    <dgm:cxn modelId="{CA5EFA71-3E68-4B35-A088-E69853BE31D1}" type="presParOf" srcId="{B2A9F1DC-068C-438A-9FA0-3E6EF1C8953B}" destId="{24CCF9CA-6579-4C2C-B633-00B0521B2002}" srcOrd="0" destOrd="0" presId="urn:microsoft.com/office/officeart/2005/8/layout/hierarchy6"/>
-    <dgm:cxn modelId="{C228221F-9A39-4875-AD2D-E5C08A29EDE4}" type="presParOf" srcId="{B2A9F1DC-068C-438A-9FA0-3E6EF1C8953B}" destId="{A3008D67-7C25-4BC2-9251-196EBB5B884D}" srcOrd="1" destOrd="0" presId="urn:microsoft.com/office/officeart/2005/8/layout/hierarchy6"/>
-    <dgm:cxn modelId="{4C15E92C-E8AD-4FDD-BEF2-838FE03CC7FE}" type="presParOf" srcId="{A3008D67-7C25-4BC2-9251-196EBB5B884D}" destId="{D380397C-A941-47E1-9643-4AF2F5AD3212}" srcOrd="0" destOrd="0" presId="urn:microsoft.com/office/officeart/2005/8/layout/hierarchy6"/>
-    <dgm:cxn modelId="{B4471873-3E81-4B84-BBD0-299CD446F33C}" type="presParOf" srcId="{A3008D67-7C25-4BC2-9251-196EBB5B884D}" destId="{36AB220A-A15B-4346-A92A-160776F69E42}" srcOrd="1" destOrd="0" presId="urn:microsoft.com/office/officeart/2005/8/layout/hierarchy6"/>
-    <dgm:cxn modelId="{B89BA521-C64B-465F-B57E-4A5EAAB06112}" type="presParOf" srcId="{B2A9F1DC-068C-438A-9FA0-3E6EF1C8953B}" destId="{95134C75-463E-4344-9603-6B0576629EA6}" srcOrd="2" destOrd="0" presId="urn:microsoft.com/office/officeart/2005/8/layout/hierarchy6"/>
-    <dgm:cxn modelId="{93CBABA7-3D06-4E4A-B94A-4129E318DAE5}" type="presParOf" srcId="{B2A9F1DC-068C-438A-9FA0-3E6EF1C8953B}" destId="{EF4CC4B5-937D-4B39-B495-90A8F65DE57D}" srcOrd="3" destOrd="0" presId="urn:microsoft.com/office/officeart/2005/8/layout/hierarchy6"/>
-    <dgm:cxn modelId="{38BD6278-7CBB-4849-8F3F-6248B86F48BD}" type="presParOf" srcId="{EF4CC4B5-937D-4B39-B495-90A8F65DE57D}" destId="{FD0DF7BD-74E3-4683-8431-6E5484911839}" srcOrd="0" destOrd="0" presId="urn:microsoft.com/office/officeart/2005/8/layout/hierarchy6"/>
-    <dgm:cxn modelId="{78B165FE-775A-41B9-AC18-9EC0C7B08179}" type="presParOf" srcId="{EF4CC4B5-937D-4B39-B495-90A8F65DE57D}" destId="{EF5FE3F8-B648-4D0E-9B41-CC506C69730B}" srcOrd="1" destOrd="0" presId="urn:microsoft.com/office/officeart/2005/8/layout/hierarchy6"/>
-    <dgm:cxn modelId="{2686E6D5-8232-40CF-A277-2654F8723BB9}" type="presParOf" srcId="{B2A9F1DC-068C-438A-9FA0-3E6EF1C8953B}" destId="{469E9E54-2EF3-49C1-B59C-4E31F93C6BC9}" srcOrd="4" destOrd="0" presId="urn:microsoft.com/office/officeart/2005/8/layout/hierarchy6"/>
-    <dgm:cxn modelId="{ED63A20F-07AE-409B-BDA3-51BF6C489D70}" type="presParOf" srcId="{B2A9F1DC-068C-438A-9FA0-3E6EF1C8953B}" destId="{E4075BE6-15B1-4708-A97E-DADC724382F9}" srcOrd="5" destOrd="0" presId="urn:microsoft.com/office/officeart/2005/8/layout/hierarchy6"/>
-    <dgm:cxn modelId="{9E8AAB21-CFDA-40F9-B2E4-08FF097CEBD3}" type="presParOf" srcId="{E4075BE6-15B1-4708-A97E-DADC724382F9}" destId="{A26C8E74-41BD-4BB7-9D24-67A77490FEBB}" srcOrd="0" destOrd="0" presId="urn:microsoft.com/office/officeart/2005/8/layout/hierarchy6"/>
-    <dgm:cxn modelId="{D08A7A11-3F2F-4E70-8642-A6055C00144C}" type="presParOf" srcId="{E4075BE6-15B1-4708-A97E-DADC724382F9}" destId="{724066FE-C718-4DE1-873E-353487F13DCD}" srcOrd="1" destOrd="0" presId="urn:microsoft.com/office/officeart/2005/8/layout/hierarchy6"/>
-    <dgm:cxn modelId="{AFC78938-7CA8-4E9B-8DDD-AC9C9ADD3149}" type="presParOf" srcId="{081F507F-21BA-45C9-8D1B-D5EE50A54130}" destId="{E01529A3-96FB-4F38-A118-E1D2919FBEE8}" srcOrd="1" destOrd="0" presId="urn:microsoft.com/office/officeart/2005/8/layout/hierarchy6"/>
-    <dgm:cxn modelId="{21EC2D8F-84C0-4DF4-8B5B-6585E3FE4016}" type="presParOf" srcId="{E01529A3-96FB-4F38-A118-E1D2919FBEE8}" destId="{104A8B66-38BC-412B-84F3-7A541342FD4E}" srcOrd="0" destOrd="0" presId="urn:microsoft.com/office/officeart/2005/8/layout/hierarchy6"/>
-    <dgm:cxn modelId="{1590A74F-E89D-417F-8E2A-0FF157FE41D9}" type="presParOf" srcId="{104A8B66-38BC-412B-84F3-7A541342FD4E}" destId="{F2B93FAA-95B5-4306-A22B-F15342CAE02B}" srcOrd="0" destOrd="0" presId="urn:microsoft.com/office/officeart/2005/8/layout/hierarchy6"/>
-    <dgm:cxn modelId="{15ED9AFC-6038-4E75-A065-5E92E6B1BEFF}" type="presParOf" srcId="{104A8B66-38BC-412B-84F3-7A541342FD4E}" destId="{64111191-5FCA-4B16-9F42-5EBB7F3F0B00}" srcOrd="1" destOrd="0" presId="urn:microsoft.com/office/officeart/2005/8/layout/hierarchy6"/>
-    <dgm:cxn modelId="{F8CEAF3A-DA2D-4BE4-B6CF-8CD8CFCF0F4D}" type="presParOf" srcId="{E01529A3-96FB-4F38-A118-E1D2919FBEE8}" destId="{2CE24BE4-DDAD-4D35-902F-B597D0471085}" srcOrd="1" destOrd="0" presId="urn:microsoft.com/office/officeart/2005/8/layout/hierarchy6"/>
-    <dgm:cxn modelId="{0124708E-70BC-4A49-B877-E67BB8FFFDF6}" type="presParOf" srcId="{2CE24BE4-DDAD-4D35-902F-B597D0471085}" destId="{ADCC73FA-1B25-46C0-8B76-E0F2FC632688}" srcOrd="0" destOrd="0" presId="urn:microsoft.com/office/officeart/2005/8/layout/hierarchy6"/>
-    <dgm:cxn modelId="{AB12E6FF-E118-4E08-B2F7-B2A6981D751E}" type="presParOf" srcId="{E01529A3-96FB-4F38-A118-E1D2919FBEE8}" destId="{3ADEDD66-A74E-44AA-9FE3-62F651713E39}" srcOrd="2" destOrd="0" presId="urn:microsoft.com/office/officeart/2005/8/layout/hierarchy6"/>
-    <dgm:cxn modelId="{65B11ABC-C5BD-4703-8655-15FE0545618A}" type="presParOf" srcId="{3ADEDD66-A74E-44AA-9FE3-62F651713E39}" destId="{772E513C-FB4F-4E26-B87F-012837E3981B}" srcOrd="0" destOrd="0" presId="urn:microsoft.com/office/officeart/2005/8/layout/hierarchy6"/>
-    <dgm:cxn modelId="{C66AD5B3-BC95-4540-AE89-81D9830371B9}" type="presParOf" srcId="{3ADEDD66-A74E-44AA-9FE3-62F651713E39}" destId="{B50F70DE-4908-4BA8-A9BD-D5B925096377}" srcOrd="1" destOrd="0" presId="urn:microsoft.com/office/officeart/2005/8/layout/hierarchy6"/>
-    <dgm:cxn modelId="{BC85E2A8-7E91-407D-A4D7-51BADB70B21D}" type="presParOf" srcId="{E01529A3-96FB-4F38-A118-E1D2919FBEE8}" destId="{81675946-0E82-4B69-9534-294C12E5202D}" srcOrd="3" destOrd="0" presId="urn:microsoft.com/office/officeart/2005/8/layout/hierarchy6"/>
-    <dgm:cxn modelId="{5BD56BF6-C901-4A90-88B3-7C8C701D2CF5}" type="presParOf" srcId="{81675946-0E82-4B69-9534-294C12E5202D}" destId="{A6436C5F-A491-44DB-B5B2-B20A4F7361BA}" srcOrd="0" destOrd="0" presId="urn:microsoft.com/office/officeart/2005/8/layout/hierarchy6"/>
-    <dgm:cxn modelId="{1D39FDBE-E754-4D1E-B331-60FE55D32432}" type="presParOf" srcId="{E01529A3-96FB-4F38-A118-E1D2919FBEE8}" destId="{F925C82F-5999-4E87-B30D-4DE30EC099FE}" srcOrd="4" destOrd="0" presId="urn:microsoft.com/office/officeart/2005/8/layout/hierarchy6"/>
-    <dgm:cxn modelId="{E9109955-0193-49DB-94C1-2AB8972B3750}" type="presParOf" srcId="{F925C82F-5999-4E87-B30D-4DE30EC099FE}" destId="{8F4A8919-98E2-42AD-8812-B534C3FFAD5E}" srcOrd="0" destOrd="0" presId="urn:microsoft.com/office/officeart/2005/8/layout/hierarchy6"/>
-    <dgm:cxn modelId="{13EB77B5-9A45-4AF2-BA64-51B13F6DDD77}" type="presParOf" srcId="{F925C82F-5999-4E87-B30D-4DE30EC099FE}" destId="{0A594B83-9E3A-4DFD-8E2E-3E17CD250A3D}" srcOrd="1" destOrd="0" presId="urn:microsoft.com/office/officeart/2005/8/layout/hierarchy6"/>
+    <dgm:cxn modelId="{1B0FC906-2387-460F-B013-CB8EDD8D0CC9}" type="presOf" srcId="{DF21312B-3063-4A20-85DA-DC34DE8EBAA1}" destId="{DC9688D0-3A58-43FC-AE4A-84C54F98C9DF}" srcOrd="0" destOrd="0" presId="urn:microsoft.com/office/officeart/2005/8/layout/hierarchy6"/>
+    <dgm:cxn modelId="{19F58899-3319-45C9-A182-9C7781E1880A}" type="presOf" srcId="{29AB90A6-465C-479F-81D0-5CBF2AB3AADA}" destId="{989B3F71-7606-45DE-9EE0-48380C63654B}" srcOrd="0" destOrd="0" presId="urn:microsoft.com/office/officeart/2005/8/layout/hierarchy6"/>
+    <dgm:cxn modelId="{C9BBB3EF-15A8-417C-966F-2B6757FE922D}" type="presOf" srcId="{0553C175-E64F-432D-8F0D-BB721C9C054E}" destId="{B50F70DE-4908-4BA8-A9BD-D5B925096377}" srcOrd="1" destOrd="0" presId="urn:microsoft.com/office/officeart/2005/8/layout/hierarchy6"/>
+    <dgm:cxn modelId="{F046DB01-A531-49B8-94E9-C004D478462F}" type="presOf" srcId="{0553C175-E64F-432D-8F0D-BB721C9C054E}" destId="{772E513C-FB4F-4E26-B87F-012837E3981B}" srcOrd="0" destOrd="0" presId="urn:microsoft.com/office/officeart/2005/8/layout/hierarchy6"/>
+    <dgm:cxn modelId="{06F3C51F-1EE4-40A2-8C74-66B0CC968141}" type="presParOf" srcId="{081F507F-21BA-45C9-8D1B-D5EE50A54130}" destId="{9A4A1F18-210D-45A5-8939-AEE8C55429DF}" srcOrd="0" destOrd="0" presId="urn:microsoft.com/office/officeart/2005/8/layout/hierarchy6"/>
+    <dgm:cxn modelId="{19771324-F1AF-4105-82A6-E122701808C8}" type="presParOf" srcId="{9A4A1F18-210D-45A5-8939-AEE8C55429DF}" destId="{49100AC1-B4FC-4160-BDDE-EEDB33EA8A9F}" srcOrd="0" destOrd="0" presId="urn:microsoft.com/office/officeart/2005/8/layout/hierarchy6"/>
+    <dgm:cxn modelId="{B216BB6F-D91C-41E6-B33C-E160269C55C8}" type="presParOf" srcId="{9A4A1F18-210D-45A5-8939-AEE8C55429DF}" destId="{65D8EB10-21E5-4E78-BA2A-25966A4D8150}" srcOrd="1" destOrd="0" presId="urn:microsoft.com/office/officeart/2005/8/layout/hierarchy6"/>
+    <dgm:cxn modelId="{6A038D34-DA79-46F4-9FAD-2D055BD25314}" type="presParOf" srcId="{65D8EB10-21E5-4E78-BA2A-25966A4D8150}" destId="{99605687-4F4A-4A6F-BEDC-2CFA5A7786F8}" srcOrd="0" destOrd="0" presId="urn:microsoft.com/office/officeart/2005/8/layout/hierarchy6"/>
+    <dgm:cxn modelId="{995760AB-F83F-40E7-A72D-BCD88C36C74E}" type="presParOf" srcId="{99605687-4F4A-4A6F-BEDC-2CFA5A7786F8}" destId="{AAD8B751-FA9E-4492-966C-626442040FA0}" srcOrd="0" destOrd="0" presId="urn:microsoft.com/office/officeart/2005/8/layout/hierarchy6"/>
+    <dgm:cxn modelId="{FDB80B88-B338-4046-9C0A-CCC7FD608D5F}" type="presParOf" srcId="{99605687-4F4A-4A6F-BEDC-2CFA5A7786F8}" destId="{E6B7BC57-02F5-4814-8533-956E846C277D}" srcOrd="1" destOrd="0" presId="urn:microsoft.com/office/officeart/2005/8/layout/hierarchy6"/>
+    <dgm:cxn modelId="{976C1686-8674-40F4-8800-ABF6DF761266}" type="presParOf" srcId="{E6B7BC57-02F5-4814-8533-956E846C277D}" destId="{5F89EDD0-64F1-41DD-B46A-872772B037F3}" srcOrd="0" destOrd="0" presId="urn:microsoft.com/office/officeart/2005/8/layout/hierarchy6"/>
+    <dgm:cxn modelId="{C8BB1920-4B89-47C8-AC46-E53DBB09A7BD}" type="presParOf" srcId="{E6B7BC57-02F5-4814-8533-956E846C277D}" destId="{2CF1E42A-D496-41D8-B47E-B8CCBCA17C5C}" srcOrd="1" destOrd="0" presId="urn:microsoft.com/office/officeart/2005/8/layout/hierarchy6"/>
+    <dgm:cxn modelId="{FF68CEA2-6002-4BC3-B9B5-2A5EB881AC39}" type="presParOf" srcId="{2CF1E42A-D496-41D8-B47E-B8CCBCA17C5C}" destId="{BCC77211-DA4E-46F2-A2EF-0071384C2908}" srcOrd="0" destOrd="0" presId="urn:microsoft.com/office/officeart/2005/8/layout/hierarchy6"/>
+    <dgm:cxn modelId="{34258817-73A8-4966-AFBA-222BFC599CB2}" type="presParOf" srcId="{2CF1E42A-D496-41D8-B47E-B8CCBCA17C5C}" destId="{07DAA16A-AC46-48D2-BB80-938934BC055C}" srcOrd="1" destOrd="0" presId="urn:microsoft.com/office/officeart/2005/8/layout/hierarchy6"/>
+    <dgm:cxn modelId="{1F4E3379-7753-4796-AD3D-4BBEAF1EE757}" type="presParOf" srcId="{07DAA16A-AC46-48D2-BB80-938934BC055C}" destId="{81D32C8B-ED12-4996-922B-403369417DFA}" srcOrd="0" destOrd="0" presId="urn:microsoft.com/office/officeart/2005/8/layout/hierarchy6"/>
+    <dgm:cxn modelId="{A7995859-DD92-414A-BD1B-53F315899587}" type="presParOf" srcId="{07DAA16A-AC46-48D2-BB80-938934BC055C}" destId="{9CE012F3-8BA0-4EE7-8C75-92386C6A0D17}" srcOrd="1" destOrd="0" presId="urn:microsoft.com/office/officeart/2005/8/layout/hierarchy6"/>
+    <dgm:cxn modelId="{57B578B7-9D6E-4FE8-8481-C8B72F852CA9}" type="presParOf" srcId="{9CE012F3-8BA0-4EE7-8C75-92386C6A0D17}" destId="{235ABEC0-E3EC-44E9-9F0A-164C57C8FD69}" srcOrd="0" destOrd="0" presId="urn:microsoft.com/office/officeart/2005/8/layout/hierarchy6"/>
+    <dgm:cxn modelId="{CB946EA7-E7DD-4E3A-931F-D8DEA569554B}" type="presParOf" srcId="{9CE012F3-8BA0-4EE7-8C75-92386C6A0D17}" destId="{19F1DABD-C8FB-468F-AC83-276BAE87231B}" srcOrd="1" destOrd="0" presId="urn:microsoft.com/office/officeart/2005/8/layout/hierarchy6"/>
+    <dgm:cxn modelId="{B9EE7C31-31D8-4675-BF59-65937F667DF3}" type="presParOf" srcId="{07DAA16A-AC46-48D2-BB80-938934BC055C}" destId="{D7FA24E3-09E2-4267-969C-95BB9B882FD8}" srcOrd="2" destOrd="0" presId="urn:microsoft.com/office/officeart/2005/8/layout/hierarchy6"/>
+    <dgm:cxn modelId="{89A96069-2EBC-4069-97CA-204A0BA1CFD8}" type="presParOf" srcId="{07DAA16A-AC46-48D2-BB80-938934BC055C}" destId="{32D85F71-D8C1-4F89-AFDE-D6F0B5DE6EDB}" srcOrd="3" destOrd="0" presId="urn:microsoft.com/office/officeart/2005/8/layout/hierarchy6"/>
+    <dgm:cxn modelId="{4E4B6093-2121-4A15-89B1-B3303B04D5EC}" type="presParOf" srcId="{32D85F71-D8C1-4F89-AFDE-D6F0B5DE6EDB}" destId="{FDF22226-253B-458C-8B8D-06538D5C067F}" srcOrd="0" destOrd="0" presId="urn:microsoft.com/office/officeart/2005/8/layout/hierarchy6"/>
+    <dgm:cxn modelId="{A9E74451-6534-48D0-95B8-46A882C4C535}" type="presParOf" srcId="{32D85F71-D8C1-4F89-AFDE-D6F0B5DE6EDB}" destId="{FB815F14-D8A8-48E3-87AB-638C1F51807B}" srcOrd="1" destOrd="0" presId="urn:microsoft.com/office/officeart/2005/8/layout/hierarchy6"/>
+    <dgm:cxn modelId="{9B189B7A-2BE0-4B60-975D-288AE1E51BFE}" type="presParOf" srcId="{07DAA16A-AC46-48D2-BB80-938934BC055C}" destId="{6909A491-DB19-4949-A4E3-3A3969132BD9}" srcOrd="4" destOrd="0" presId="urn:microsoft.com/office/officeart/2005/8/layout/hierarchy6"/>
+    <dgm:cxn modelId="{13FD4D0B-5797-401B-BF50-864991AD5244}" type="presParOf" srcId="{07DAA16A-AC46-48D2-BB80-938934BC055C}" destId="{B0E31BFF-A986-4FAF-923B-FE7B558842E6}" srcOrd="5" destOrd="0" presId="urn:microsoft.com/office/officeart/2005/8/layout/hierarchy6"/>
+    <dgm:cxn modelId="{370B290B-151D-49DD-B134-83FB8DF1480B}" type="presParOf" srcId="{B0E31BFF-A986-4FAF-923B-FE7B558842E6}" destId="{AC264BDB-C25A-43D1-9001-814D365B1714}" srcOrd="0" destOrd="0" presId="urn:microsoft.com/office/officeart/2005/8/layout/hierarchy6"/>
+    <dgm:cxn modelId="{0FEB4B20-EECB-4FFD-B11D-6EB3B2C6E2D5}" type="presParOf" srcId="{B0E31BFF-A986-4FAF-923B-FE7B558842E6}" destId="{09892B1C-7869-4C37-B35A-551FC406DC26}" srcOrd="1" destOrd="0" presId="urn:microsoft.com/office/officeart/2005/8/layout/hierarchy6"/>
+    <dgm:cxn modelId="{CE582DE7-A8DD-40B2-9EBB-D33349191021}" type="presParOf" srcId="{E6B7BC57-02F5-4814-8533-956E846C277D}" destId="{D8C36B19-D7D5-402D-9BA5-464B5A46D3F5}" srcOrd="2" destOrd="0" presId="urn:microsoft.com/office/officeart/2005/8/layout/hierarchy6"/>
+    <dgm:cxn modelId="{88E01465-54E6-46E1-B04F-658096EE883A}" type="presParOf" srcId="{E6B7BC57-02F5-4814-8533-956E846C277D}" destId="{15774EC9-5984-4AF7-BD96-AD2C1EA47393}" srcOrd="3" destOrd="0" presId="urn:microsoft.com/office/officeart/2005/8/layout/hierarchy6"/>
+    <dgm:cxn modelId="{AD0F2D92-455B-4087-B320-FD17713C9F69}" type="presParOf" srcId="{15774EC9-5984-4AF7-BD96-AD2C1EA47393}" destId="{D3D40184-5139-4240-881F-40F08824D4BE}" srcOrd="0" destOrd="0" presId="urn:microsoft.com/office/officeart/2005/8/layout/hierarchy6"/>
+    <dgm:cxn modelId="{FABCB85A-2FE4-4373-A037-045CC70A5EE1}" type="presParOf" srcId="{15774EC9-5984-4AF7-BD96-AD2C1EA47393}" destId="{2AF620F4-343B-433B-9CA3-3A83B6AA4FA5}" srcOrd="1" destOrd="0" presId="urn:microsoft.com/office/officeart/2005/8/layout/hierarchy6"/>
+    <dgm:cxn modelId="{CF16AC81-B103-4F68-9A40-480D118E284B}" type="presParOf" srcId="{2AF620F4-343B-433B-9CA3-3A83B6AA4FA5}" destId="{110EBFA5-5518-488B-A2E2-DFC15EDDC37A}" srcOrd="0" destOrd="0" presId="urn:microsoft.com/office/officeart/2005/8/layout/hierarchy6"/>
+    <dgm:cxn modelId="{18B3CF76-08E6-4F0E-9840-F7EFDD8F861C}" type="presParOf" srcId="{2AF620F4-343B-433B-9CA3-3A83B6AA4FA5}" destId="{0C28AEA5-64A1-4E18-9ACE-13A1B110340D}" srcOrd="1" destOrd="0" presId="urn:microsoft.com/office/officeart/2005/8/layout/hierarchy6"/>
+    <dgm:cxn modelId="{B603DBC1-C293-4AE6-A0A0-5D31E957860B}" type="presParOf" srcId="{0C28AEA5-64A1-4E18-9ACE-13A1B110340D}" destId="{DC9688D0-3A58-43FC-AE4A-84C54F98C9DF}" srcOrd="0" destOrd="0" presId="urn:microsoft.com/office/officeart/2005/8/layout/hierarchy6"/>
+    <dgm:cxn modelId="{0836E416-E2EB-45AC-A1F8-BF632C892D32}" type="presParOf" srcId="{0C28AEA5-64A1-4E18-9ACE-13A1B110340D}" destId="{AF5D3646-020E-403D-A8C0-4F32E78C410D}" srcOrd="1" destOrd="0" presId="urn:microsoft.com/office/officeart/2005/8/layout/hierarchy6"/>
+    <dgm:cxn modelId="{2F98E270-EA24-4C27-B3F6-83355FF7353F}" type="presParOf" srcId="{2AF620F4-343B-433B-9CA3-3A83B6AA4FA5}" destId="{989B3F71-7606-45DE-9EE0-48380C63654B}" srcOrd="2" destOrd="0" presId="urn:microsoft.com/office/officeart/2005/8/layout/hierarchy6"/>
+    <dgm:cxn modelId="{2712CCE5-564E-40F5-9FC3-152A28B093C6}" type="presParOf" srcId="{2AF620F4-343B-433B-9CA3-3A83B6AA4FA5}" destId="{135A715E-C93C-4BEF-8534-8369BBC230B2}" srcOrd="3" destOrd="0" presId="urn:microsoft.com/office/officeart/2005/8/layout/hierarchy6"/>
+    <dgm:cxn modelId="{CB364558-8BAA-436F-818F-553407165CB0}" type="presParOf" srcId="{135A715E-C93C-4BEF-8534-8369BBC230B2}" destId="{DE3FB63F-5271-4A54-9DCC-42E5480153FA}" srcOrd="0" destOrd="0" presId="urn:microsoft.com/office/officeart/2005/8/layout/hierarchy6"/>
+    <dgm:cxn modelId="{7DE1DD13-0F28-4C5C-AD05-E002350C6C14}" type="presParOf" srcId="{135A715E-C93C-4BEF-8534-8369BBC230B2}" destId="{A9E6F0FE-910B-43C7-8377-183C6C2D8791}" srcOrd="1" destOrd="0" presId="urn:microsoft.com/office/officeart/2005/8/layout/hierarchy6"/>
+    <dgm:cxn modelId="{A590D646-4FD0-4E26-9FDD-EAD15AE73635}" type="presParOf" srcId="{2AF620F4-343B-433B-9CA3-3A83B6AA4FA5}" destId="{4342F7B0-90C8-48F1-9E20-2EF6FC5939D8}" srcOrd="4" destOrd="0" presId="urn:microsoft.com/office/officeart/2005/8/layout/hierarchy6"/>
+    <dgm:cxn modelId="{1C03A91C-16AA-4227-B8F1-E040569BD4FC}" type="presParOf" srcId="{2AF620F4-343B-433B-9CA3-3A83B6AA4FA5}" destId="{6D5956AC-C776-417F-BF34-4B26D8737F24}" srcOrd="5" destOrd="0" presId="urn:microsoft.com/office/officeart/2005/8/layout/hierarchy6"/>
+    <dgm:cxn modelId="{D3F4C5EB-EC3A-4CCC-8D81-6CD8631F94F1}" type="presParOf" srcId="{6D5956AC-C776-417F-BF34-4B26D8737F24}" destId="{7C5E3EFE-B238-41BC-A0CA-D9CC1770E167}" srcOrd="0" destOrd="0" presId="urn:microsoft.com/office/officeart/2005/8/layout/hierarchy6"/>
+    <dgm:cxn modelId="{9DA6229D-1315-4E64-9BEE-CFAD22B2F951}" type="presParOf" srcId="{6D5956AC-C776-417F-BF34-4B26D8737F24}" destId="{63AEC617-88C1-4C26-8455-769B157FCAFF}" srcOrd="1" destOrd="0" presId="urn:microsoft.com/office/officeart/2005/8/layout/hierarchy6"/>
+    <dgm:cxn modelId="{E95E76A5-386C-4DCD-A691-5E1A73466977}" type="presParOf" srcId="{E6B7BC57-02F5-4814-8533-956E846C277D}" destId="{B28A1E60-D8A8-4A19-8A62-98B3DE0DF00F}" srcOrd="4" destOrd="0" presId="urn:microsoft.com/office/officeart/2005/8/layout/hierarchy6"/>
+    <dgm:cxn modelId="{0E31D1BF-27FA-4FB0-BBAB-A633A845023D}" type="presParOf" srcId="{E6B7BC57-02F5-4814-8533-956E846C277D}" destId="{57193C0D-21CA-4563-A031-3D4140268FCA}" srcOrd="5" destOrd="0" presId="urn:microsoft.com/office/officeart/2005/8/layout/hierarchy6"/>
+    <dgm:cxn modelId="{F1670E38-B54A-481D-B3EB-2F458D72D131}" type="presParOf" srcId="{57193C0D-21CA-4563-A031-3D4140268FCA}" destId="{1A03A601-BCFC-4239-B2C5-46EFE19C7602}" srcOrd="0" destOrd="0" presId="urn:microsoft.com/office/officeart/2005/8/layout/hierarchy6"/>
+    <dgm:cxn modelId="{195EE90E-217B-45C2-9281-649EDD69ED79}" type="presParOf" srcId="{57193C0D-21CA-4563-A031-3D4140268FCA}" destId="{B2A9F1DC-068C-438A-9FA0-3E6EF1C8953B}" srcOrd="1" destOrd="0" presId="urn:microsoft.com/office/officeart/2005/8/layout/hierarchy6"/>
+    <dgm:cxn modelId="{E6227AF6-96AF-4FE4-A5F6-D11A0BD1EC4D}" type="presParOf" srcId="{B2A9F1DC-068C-438A-9FA0-3E6EF1C8953B}" destId="{24CCF9CA-6579-4C2C-B633-00B0521B2002}" srcOrd="0" destOrd="0" presId="urn:microsoft.com/office/officeart/2005/8/layout/hierarchy6"/>
+    <dgm:cxn modelId="{FD84F07B-D9C3-4D36-9F28-DA2A742AF168}" type="presParOf" srcId="{B2A9F1DC-068C-438A-9FA0-3E6EF1C8953B}" destId="{A3008D67-7C25-4BC2-9251-196EBB5B884D}" srcOrd="1" destOrd="0" presId="urn:microsoft.com/office/officeart/2005/8/layout/hierarchy6"/>
+    <dgm:cxn modelId="{3F5169D1-9DBA-407E-8EC3-FFC6B5F76C13}" type="presParOf" srcId="{A3008D67-7C25-4BC2-9251-196EBB5B884D}" destId="{D380397C-A941-47E1-9643-4AF2F5AD3212}" srcOrd="0" destOrd="0" presId="urn:microsoft.com/office/officeart/2005/8/layout/hierarchy6"/>
+    <dgm:cxn modelId="{6F2935DB-E535-419C-A295-BBC8BF90B52E}" type="presParOf" srcId="{A3008D67-7C25-4BC2-9251-196EBB5B884D}" destId="{36AB220A-A15B-4346-A92A-160776F69E42}" srcOrd="1" destOrd="0" presId="urn:microsoft.com/office/officeart/2005/8/layout/hierarchy6"/>
+    <dgm:cxn modelId="{1CC812B2-1AD9-42C2-9F80-53BFC9E34091}" type="presParOf" srcId="{B2A9F1DC-068C-438A-9FA0-3E6EF1C8953B}" destId="{95134C75-463E-4344-9603-6B0576629EA6}" srcOrd="2" destOrd="0" presId="urn:microsoft.com/office/officeart/2005/8/layout/hierarchy6"/>
+    <dgm:cxn modelId="{8AD3E911-7786-404A-BE0D-A170889300B8}" type="presParOf" srcId="{B2A9F1DC-068C-438A-9FA0-3E6EF1C8953B}" destId="{EF4CC4B5-937D-4B39-B495-90A8F65DE57D}" srcOrd="3" destOrd="0" presId="urn:microsoft.com/office/officeart/2005/8/layout/hierarchy6"/>
+    <dgm:cxn modelId="{0D5DCB70-8934-4E4A-AACF-9CC39573EABC}" type="presParOf" srcId="{EF4CC4B5-937D-4B39-B495-90A8F65DE57D}" destId="{FD0DF7BD-74E3-4683-8431-6E5484911839}" srcOrd="0" destOrd="0" presId="urn:microsoft.com/office/officeart/2005/8/layout/hierarchy6"/>
+    <dgm:cxn modelId="{A5EFBE24-F88E-4A48-A9DB-10A9C778F9AA}" type="presParOf" srcId="{EF4CC4B5-937D-4B39-B495-90A8F65DE57D}" destId="{EF5FE3F8-B648-4D0E-9B41-CC506C69730B}" srcOrd="1" destOrd="0" presId="urn:microsoft.com/office/officeart/2005/8/layout/hierarchy6"/>
+    <dgm:cxn modelId="{C6385297-24F4-4E9E-A6AB-32947F22B998}" type="presParOf" srcId="{B2A9F1DC-068C-438A-9FA0-3E6EF1C8953B}" destId="{469E9E54-2EF3-49C1-B59C-4E31F93C6BC9}" srcOrd="4" destOrd="0" presId="urn:microsoft.com/office/officeart/2005/8/layout/hierarchy6"/>
+    <dgm:cxn modelId="{17E7E897-AC01-4DFC-BD71-89494293A3DE}" type="presParOf" srcId="{B2A9F1DC-068C-438A-9FA0-3E6EF1C8953B}" destId="{E4075BE6-15B1-4708-A97E-DADC724382F9}" srcOrd="5" destOrd="0" presId="urn:microsoft.com/office/officeart/2005/8/layout/hierarchy6"/>
+    <dgm:cxn modelId="{92B71E4A-25C7-40F0-A5AD-F6C9F0FDD4DF}" type="presParOf" srcId="{E4075BE6-15B1-4708-A97E-DADC724382F9}" destId="{A26C8E74-41BD-4BB7-9D24-67A77490FEBB}" srcOrd="0" destOrd="0" presId="urn:microsoft.com/office/officeart/2005/8/layout/hierarchy6"/>
+    <dgm:cxn modelId="{250E0D7D-5AED-423D-9614-D60691AB83E8}" type="presParOf" srcId="{E4075BE6-15B1-4708-A97E-DADC724382F9}" destId="{724066FE-C718-4DE1-873E-353487F13DCD}" srcOrd="1" destOrd="0" presId="urn:microsoft.com/office/officeart/2005/8/layout/hierarchy6"/>
+    <dgm:cxn modelId="{1B5B68CD-657F-4813-B04F-024F473D7D19}" type="presParOf" srcId="{081F507F-21BA-45C9-8D1B-D5EE50A54130}" destId="{E01529A3-96FB-4F38-A118-E1D2919FBEE8}" srcOrd="1" destOrd="0" presId="urn:microsoft.com/office/officeart/2005/8/layout/hierarchy6"/>
+    <dgm:cxn modelId="{54E7B60A-BDD7-4113-8E16-87BA2A64F39F}" type="presParOf" srcId="{E01529A3-96FB-4F38-A118-E1D2919FBEE8}" destId="{104A8B66-38BC-412B-84F3-7A541342FD4E}" srcOrd="0" destOrd="0" presId="urn:microsoft.com/office/officeart/2005/8/layout/hierarchy6"/>
+    <dgm:cxn modelId="{D035D2D6-A2EC-4857-A4D0-05BF856771A1}" type="presParOf" srcId="{104A8B66-38BC-412B-84F3-7A541342FD4E}" destId="{F2B93FAA-95B5-4306-A22B-F15342CAE02B}" srcOrd="0" destOrd="0" presId="urn:microsoft.com/office/officeart/2005/8/layout/hierarchy6"/>
+    <dgm:cxn modelId="{621D5BF5-9E35-4002-9CED-2546F9CA0FF2}" type="presParOf" srcId="{104A8B66-38BC-412B-84F3-7A541342FD4E}" destId="{64111191-5FCA-4B16-9F42-5EBB7F3F0B00}" srcOrd="1" destOrd="0" presId="urn:microsoft.com/office/officeart/2005/8/layout/hierarchy6"/>
+    <dgm:cxn modelId="{3D4B7818-6CCC-48E8-947C-BC9EB190E182}" type="presParOf" srcId="{E01529A3-96FB-4F38-A118-E1D2919FBEE8}" destId="{2CE24BE4-DDAD-4D35-902F-B597D0471085}" srcOrd="1" destOrd="0" presId="urn:microsoft.com/office/officeart/2005/8/layout/hierarchy6"/>
+    <dgm:cxn modelId="{ECE31E18-996B-4107-AD7F-09E58D460DE8}" type="presParOf" srcId="{2CE24BE4-DDAD-4D35-902F-B597D0471085}" destId="{ADCC73FA-1B25-46C0-8B76-E0F2FC632688}" srcOrd="0" destOrd="0" presId="urn:microsoft.com/office/officeart/2005/8/layout/hierarchy6"/>
+    <dgm:cxn modelId="{5F33DB1B-CB61-4AE0-9312-727B7AED6AF4}" type="presParOf" srcId="{E01529A3-96FB-4F38-A118-E1D2919FBEE8}" destId="{3ADEDD66-A74E-44AA-9FE3-62F651713E39}" srcOrd="2" destOrd="0" presId="urn:microsoft.com/office/officeart/2005/8/layout/hierarchy6"/>
+    <dgm:cxn modelId="{C150FB5B-EC8A-4DD0-AA4B-E1315295000A}" type="presParOf" srcId="{3ADEDD66-A74E-44AA-9FE3-62F651713E39}" destId="{772E513C-FB4F-4E26-B87F-012837E3981B}" srcOrd="0" destOrd="0" presId="urn:microsoft.com/office/officeart/2005/8/layout/hierarchy6"/>
+    <dgm:cxn modelId="{F8D8F335-BE28-468D-8991-E397D806BAF7}" type="presParOf" srcId="{3ADEDD66-A74E-44AA-9FE3-62F651713E39}" destId="{B50F70DE-4908-4BA8-A9BD-D5B925096377}" srcOrd="1" destOrd="0" presId="urn:microsoft.com/office/officeart/2005/8/layout/hierarchy6"/>
+    <dgm:cxn modelId="{5043190A-4655-4257-8001-EBC36B38FA40}" type="presParOf" srcId="{E01529A3-96FB-4F38-A118-E1D2919FBEE8}" destId="{81675946-0E82-4B69-9534-294C12E5202D}" srcOrd="3" destOrd="0" presId="urn:microsoft.com/office/officeart/2005/8/layout/hierarchy6"/>
+    <dgm:cxn modelId="{3CF677EA-83FC-413E-B4DC-3149972610FD}" type="presParOf" srcId="{81675946-0E82-4B69-9534-294C12E5202D}" destId="{A6436C5F-A491-44DB-B5B2-B20A4F7361BA}" srcOrd="0" destOrd="0" presId="urn:microsoft.com/office/officeart/2005/8/layout/hierarchy6"/>
+    <dgm:cxn modelId="{E07F6F45-B306-42DB-AF53-39219FE652DD}" type="presParOf" srcId="{E01529A3-96FB-4F38-A118-E1D2919FBEE8}" destId="{F925C82F-5999-4E87-B30D-4DE30EC099FE}" srcOrd="4" destOrd="0" presId="urn:microsoft.com/office/officeart/2005/8/layout/hierarchy6"/>
+    <dgm:cxn modelId="{FA812AFC-E0E5-4333-85BD-736F9AAD596F}" type="presParOf" srcId="{F925C82F-5999-4E87-B30D-4DE30EC099FE}" destId="{8F4A8919-98E2-42AD-8812-B534C3FFAD5E}" srcOrd="0" destOrd="0" presId="urn:microsoft.com/office/officeart/2005/8/layout/hierarchy6"/>
+    <dgm:cxn modelId="{E9B42D39-9305-480A-BD72-F26204DBDD2D}" type="presParOf" srcId="{F925C82F-5999-4E87-B30D-4DE30EC099FE}" destId="{0A594B83-9E3A-4DFD-8E2E-3E17CD250A3D}" srcOrd="1" destOrd="0" presId="urn:microsoft.com/office/officeart/2005/8/layout/hierarchy6"/>
   </dgm:cxnLst>
   <dgm:bg/>
   <dgm:whole/>

</xml_diff>